<commit_message>
Zelfevaluatie en verslag Jasper in 't Veld
</commit_message>
<xml_diff>
--- a/NerdyGadgets ICTM1n4 - Portfolio/11 - Beoordelingsformulieren en eindverslagen/NerdyGadgets ICTM1n4 - Beoordelingsformulier Groep.docx
+++ b/NerdyGadgets ICTM1n4 - Portfolio/11 - Beoordelingsformulieren en eindverslagen/NerdyGadgets ICTM1n4 - Beoordelingsformulier Groep.docx
@@ -4,7 +4,7 @@
   <w:body>
     <w:tbl>
       <w:tblPr>
-        <w:tblStyle w:val="TableGrid"/>
+        <w:tblStyle w:val="Tabelraster"/>
         <w:tblW w:w="15450" w:type="dxa"/>
         <w:tblInd w:w="549" w:type="dxa"/>
         <w:tblBorders>
@@ -462,7 +462,7 @@
               <w:sdtContent>
                 <w:r>
                   <w:rPr>
-                    <w:rStyle w:val="PlaceholderText"/>
+                    <w:rStyle w:val="Tekstvantijdelijkeaanduiding"/>
                     <w:sz w:val="22"/>
                     <w:lang w:val="nl-NL"/>
                   </w:rPr>
@@ -606,7 +606,7 @@
     </w:p>
     <w:tbl>
       <w:tblPr>
-        <w:tblStyle w:val="TableGrid"/>
+        <w:tblStyle w:val="Tabelraster"/>
         <w:tblW w:w="15450" w:type="dxa"/>
         <w:tblInd w:w="534" w:type="dxa"/>
         <w:tblLayout w:type="fixed"/>
@@ -1014,7 +1014,7 @@
           </w:tcPr>
           <w:p>
             <w:pPr>
-              <w:pStyle w:val="NoSpacing"/>
+              <w:pStyle w:val="Geenafstand"/>
               <w:rPr>
                 <w:b/>
                 <w:lang w:val="nl-NL"/>
@@ -1039,7 +1039,7 @@
           </w:p>
           <w:p>
             <w:pPr>
-              <w:pStyle w:val="NoSpacing"/>
+              <w:pStyle w:val="Geenafstand"/>
               <w:rPr>
                 <w:lang w:val="nl-NL"/>
               </w:rPr>
@@ -1088,7 +1088,7 @@
           </w:tcPr>
           <w:p>
             <w:pPr>
-              <w:pStyle w:val="NoSpacing"/>
+              <w:pStyle w:val="Geenafstand"/>
               <w:rPr>
                 <w:b/>
                 <w:lang w:val="nl-NL"/>
@@ -1113,7 +1113,7 @@
           </w:p>
           <w:p>
             <w:pPr>
-              <w:pStyle w:val="NoSpacing"/>
+              <w:pStyle w:val="Geenafstand"/>
               <w:rPr>
                 <w:lang w:val="nl-NL"/>
               </w:rPr>
@@ -1473,7 +1473,7 @@
                 </w:pPr>
                 <w:r>
                   <w:rPr>
-                    <w:rStyle w:val="PlaceholderText"/>
+                    <w:rStyle w:val="Tekstvantijdelijkeaanduiding"/>
                     <w:sz w:val="22"/>
                   </w:rPr>
                   <w:t>-</w:t>
@@ -1527,7 +1527,7 @@
                 </w:pPr>
                 <w:r>
                   <w:rPr>
-                    <w:rStyle w:val="PlaceholderText"/>
+                    <w:rStyle w:val="Tekstvantijdelijkeaanduiding"/>
                     <w:sz w:val="22"/>
                   </w:rPr>
                   <w:t>-</w:t>
@@ -1581,7 +1581,7 @@
                 </w:pPr>
                 <w:r>
                   <w:rPr>
-                    <w:rStyle w:val="PlaceholderText"/>
+                    <w:rStyle w:val="Tekstvantijdelijkeaanduiding"/>
                     <w:sz w:val="22"/>
                   </w:rPr>
                   <w:t>-</w:t>
@@ -1635,7 +1635,7 @@
                 </w:pPr>
                 <w:r>
                   <w:rPr>
-                    <w:rStyle w:val="PlaceholderText"/>
+                    <w:rStyle w:val="Tekstvantijdelijkeaanduiding"/>
                     <w:sz w:val="22"/>
                   </w:rPr>
                   <w:t>-</w:t>
@@ -1689,7 +1689,7 @@
                 </w:pPr>
                 <w:r>
                   <w:rPr>
-                    <w:rStyle w:val="PlaceholderText"/>
+                    <w:rStyle w:val="Tekstvantijdelijkeaanduiding"/>
                     <w:sz w:val="22"/>
                   </w:rPr>
                   <w:t>-</w:t>
@@ -1896,7 +1896,7 @@
                 </w:pPr>
                 <w:r>
                   <w:rPr>
-                    <w:rStyle w:val="PlaceholderText"/>
+                    <w:rStyle w:val="Tekstvantijdelijkeaanduiding"/>
                     <w:sz w:val="22"/>
                   </w:rPr>
                   <w:t>-</w:t>
@@ -2006,7 +2006,7 @@
                 </w:pPr>
                 <w:r>
                   <w:rPr>
-                    <w:rStyle w:val="PlaceholderText"/>
+                    <w:rStyle w:val="Tekstvantijdelijkeaanduiding"/>
                     <w:sz w:val="22"/>
                   </w:rPr>
                   <w:t>-</w:t>
@@ -2116,7 +2116,7 @@
                 </w:pPr>
                 <w:r>
                   <w:rPr>
-                    <w:rStyle w:val="PlaceholderText"/>
+                    <w:rStyle w:val="Tekstvantijdelijkeaanduiding"/>
                     <w:sz w:val="22"/>
                   </w:rPr>
                   <w:t>-</w:t>
@@ -2307,7 +2307,7 @@
                 </w:pPr>
                 <w:r>
                   <w:rPr>
-                    <w:rStyle w:val="PlaceholderText"/>
+                    <w:rStyle w:val="Tekstvantijdelijkeaanduiding"/>
                     <w:sz w:val="22"/>
                   </w:rPr>
                   <w:t>-</w:t>
@@ -2362,7 +2362,7 @@
                 </w:pPr>
                 <w:r>
                   <w:rPr>
-                    <w:rStyle w:val="PlaceholderText"/>
+                    <w:rStyle w:val="Tekstvantijdelijkeaanduiding"/>
                     <w:sz w:val="22"/>
                   </w:rPr>
                   <w:t>-</w:t>
@@ -2417,7 +2417,7 @@
                 </w:pPr>
                 <w:r>
                   <w:rPr>
-                    <w:rStyle w:val="PlaceholderText"/>
+                    <w:rStyle w:val="Tekstvantijdelijkeaanduiding"/>
                     <w:sz w:val="22"/>
                   </w:rPr>
                   <w:t>-</w:t>
@@ -2472,7 +2472,7 @@
                 </w:pPr>
                 <w:r>
                   <w:rPr>
-                    <w:rStyle w:val="PlaceholderText"/>
+                    <w:rStyle w:val="Tekstvantijdelijkeaanduiding"/>
                     <w:sz w:val="22"/>
                   </w:rPr>
                   <w:t>-</w:t>
@@ -2527,7 +2527,7 @@
                 </w:pPr>
                 <w:r>
                   <w:rPr>
-                    <w:rStyle w:val="PlaceholderText"/>
+                    <w:rStyle w:val="Tekstvantijdelijkeaanduiding"/>
                     <w:sz w:val="22"/>
                   </w:rPr>
                   <w:t>-</w:t>
@@ -2734,7 +2734,7 @@
                 </w:pPr>
                 <w:r>
                   <w:rPr>
-                    <w:rStyle w:val="PlaceholderText"/>
+                    <w:rStyle w:val="Tekstvantijdelijkeaanduiding"/>
                     <w:sz w:val="22"/>
                   </w:rPr>
                   <w:t>-</w:t>
@@ -2844,7 +2844,7 @@
                 </w:pPr>
                 <w:r>
                   <w:rPr>
-                    <w:rStyle w:val="PlaceholderText"/>
+                    <w:rStyle w:val="Tekstvantijdelijkeaanduiding"/>
                     <w:sz w:val="22"/>
                   </w:rPr>
                   <w:t>-</w:t>
@@ -3156,7 +3156,7 @@
                 </w:pPr>
                 <w:r>
                   <w:rPr>
-                    <w:rStyle w:val="PlaceholderText"/>
+                    <w:rStyle w:val="Tekstvantijdelijkeaanduiding"/>
                     <w:sz w:val="22"/>
                   </w:rPr>
                   <w:t>-</w:t>
@@ -3211,7 +3211,7 @@
                 </w:pPr>
                 <w:r>
                   <w:rPr>
-                    <w:rStyle w:val="PlaceholderText"/>
+                    <w:rStyle w:val="Tekstvantijdelijkeaanduiding"/>
                     <w:sz w:val="22"/>
                   </w:rPr>
                   <w:t>-</w:t>
@@ -3266,7 +3266,7 @@
                 </w:pPr>
                 <w:r>
                   <w:rPr>
-                    <w:rStyle w:val="PlaceholderText"/>
+                    <w:rStyle w:val="Tekstvantijdelijkeaanduiding"/>
                     <w:sz w:val="22"/>
                   </w:rPr>
                   <w:t>-</w:t>
@@ -3321,7 +3321,7 @@
                 </w:pPr>
                 <w:r>
                   <w:rPr>
-                    <w:rStyle w:val="PlaceholderText"/>
+                    <w:rStyle w:val="Tekstvantijdelijkeaanduiding"/>
                     <w:sz w:val="22"/>
                   </w:rPr>
                   <w:t>-</w:t>
@@ -3376,7 +3376,7 @@
                 </w:pPr>
                 <w:r>
                   <w:rPr>
-                    <w:rStyle w:val="PlaceholderText"/>
+                    <w:rStyle w:val="Tekstvantijdelijkeaanduiding"/>
                     <w:sz w:val="22"/>
                   </w:rPr>
                   <w:t>-</w:t>
@@ -3539,7 +3539,7 @@
     </w:p>
     <w:tbl>
       <w:tblPr>
-        <w:tblStyle w:val="TableGrid"/>
+        <w:tblStyle w:val="Tabelraster"/>
         <w:tblW w:w="15450" w:type="dxa"/>
         <w:tblInd w:w="511" w:type="dxa"/>
         <w:tblCellMar>
@@ -3720,7 +3720,7 @@
                 </w:pPr>
                 <w:r>
                   <w:rPr>
-                    <w:rStyle w:val="PlaceholderText"/>
+                    <w:rStyle w:val="Tekstvantijdelijkeaanduiding"/>
                     <w:b/>
                     <w:color w:val="FFFFFF" w:themeColor="background1"/>
                     <w:sz w:val="28"/>
@@ -5501,6 +5501,176 @@
               <w:bottom w:val="dashSmallGap" w:sz="4" w:space="0" w:color="auto"/>
               <w:right w:val="dashSmallGap" w:sz="4" w:space="0" w:color="auto"/>
             </w:tcBorders>
+            <w:shd w:val="clear" w:color="auto" w:fill="FFFFFF" w:themeFill="background1"/>
+          </w:tcPr>
+          <w:p>
+            <w:pPr>
+              <w:pStyle w:val="Default"/>
+              <w:jc w:val="center"/>
+              <w:rPr>
+                <w:rFonts w:asciiTheme="minorHAnsi" w:hAnsiTheme="minorHAnsi" w:cstheme="minorHAnsi"/>
+                <w:color w:val="auto"/>
+                <w:sz w:val="20"/>
+                <w:szCs w:val="22"/>
+                <w:lang w:val="nl-NL"/>
+              </w:rPr>
+            </w:pPr>
+          </w:p>
+        </w:tc>
+        <w:tc>
+          <w:tcPr>
+            <w:tcW w:w="495" w:type="dxa"/>
+            <w:tcBorders>
+              <w:top w:val="dashSmallGap" w:sz="4" w:space="0" w:color="auto"/>
+              <w:left w:val="dashSmallGap" w:sz="4" w:space="0" w:color="auto"/>
+              <w:bottom w:val="dashSmallGap" w:sz="4" w:space="0" w:color="auto"/>
+              <w:right w:val="dashSmallGap" w:sz="4" w:space="0" w:color="auto"/>
+            </w:tcBorders>
+            <w:shd w:val="clear" w:color="auto" w:fill="auto"/>
+          </w:tcPr>
+          <w:p>
+            <w:pPr>
+              <w:pStyle w:val="Default"/>
+              <w:jc w:val="center"/>
+              <w:rPr>
+                <w:rFonts w:asciiTheme="minorHAnsi" w:hAnsiTheme="minorHAnsi" w:cstheme="minorHAnsi"/>
+                <w:color w:val="auto"/>
+                <w:sz w:val="20"/>
+                <w:szCs w:val="22"/>
+                <w:lang w:val="nl-NL"/>
+              </w:rPr>
+            </w:pPr>
+          </w:p>
+        </w:tc>
+        <w:tc>
+          <w:tcPr>
+            <w:tcW w:w="494" w:type="dxa"/>
+            <w:tcBorders>
+              <w:top w:val="dashSmallGap" w:sz="4" w:space="0" w:color="auto"/>
+              <w:left w:val="dashSmallGap" w:sz="4" w:space="0" w:color="auto"/>
+              <w:bottom w:val="dashSmallGap" w:sz="4" w:space="0" w:color="auto"/>
+              <w:right w:val="dashSmallGap" w:sz="4" w:space="0" w:color="auto"/>
+            </w:tcBorders>
+            <w:shd w:val="clear" w:color="auto" w:fill="auto"/>
+          </w:tcPr>
+          <w:p>
+            <w:pPr>
+              <w:pStyle w:val="Default"/>
+              <w:jc w:val="center"/>
+              <w:rPr>
+                <w:rFonts w:asciiTheme="minorHAnsi" w:hAnsiTheme="minorHAnsi" w:cstheme="minorHAnsi"/>
+                <w:color w:val="auto"/>
+                <w:sz w:val="20"/>
+                <w:szCs w:val="22"/>
+                <w:lang w:val="nl-NL"/>
+              </w:rPr>
+            </w:pPr>
+          </w:p>
+        </w:tc>
+        <w:tc>
+          <w:tcPr>
+            <w:tcW w:w="495" w:type="dxa"/>
+            <w:tcBorders>
+              <w:top w:val="dashSmallGap" w:sz="4" w:space="0" w:color="auto"/>
+              <w:left w:val="dashSmallGap" w:sz="4" w:space="0" w:color="auto"/>
+              <w:bottom w:val="dashSmallGap" w:sz="4" w:space="0" w:color="auto"/>
+              <w:right w:val="dashSmallGap" w:sz="4" w:space="0" w:color="auto"/>
+            </w:tcBorders>
+            <w:shd w:val="clear" w:color="auto" w:fill="FFC000" w:themeFill="accent4"/>
+          </w:tcPr>
+          <w:p>
+            <w:pPr>
+              <w:pStyle w:val="Default"/>
+              <w:jc w:val="center"/>
+              <w:rPr>
+                <w:rFonts w:asciiTheme="minorHAnsi" w:hAnsiTheme="minorHAnsi" w:cstheme="minorHAnsi"/>
+                <w:color w:val="auto"/>
+                <w:sz w:val="20"/>
+                <w:szCs w:val="22"/>
+                <w:lang w:val="nl-NL"/>
+              </w:rPr>
+            </w:pPr>
+            <w:r>
+              <w:rPr>
+                <w:rFonts w:asciiTheme="minorHAnsi" w:hAnsiTheme="minorHAnsi" w:cstheme="minorHAnsi"/>
+                <w:color w:val="auto"/>
+                <w:sz w:val="20"/>
+                <w:szCs w:val="22"/>
+                <w:lang w:val="nl-NL"/>
+              </w:rPr>
+              <w:t>2</w:t>
+            </w:r>
+          </w:p>
+        </w:tc>
+        <w:tc>
+          <w:tcPr>
+            <w:tcW w:w="494" w:type="dxa"/>
+            <w:tcBorders>
+              <w:top w:val="dashSmallGap" w:sz="4" w:space="0" w:color="auto"/>
+              <w:left w:val="dashSmallGap" w:sz="4" w:space="0" w:color="auto"/>
+              <w:bottom w:val="dashSmallGap" w:sz="4" w:space="0" w:color="auto"/>
+              <w:right w:val="dashSmallGap" w:sz="4" w:space="0" w:color="auto"/>
+            </w:tcBorders>
+            <w:shd w:val="clear" w:color="auto" w:fill="auto"/>
+          </w:tcPr>
+          <w:p>
+            <w:pPr>
+              <w:pStyle w:val="Default"/>
+              <w:jc w:val="center"/>
+              <w:rPr>
+                <w:rFonts w:asciiTheme="minorHAnsi" w:hAnsiTheme="minorHAnsi" w:cstheme="minorHAnsi"/>
+                <w:color w:val="auto"/>
+                <w:sz w:val="20"/>
+                <w:szCs w:val="22"/>
+                <w:lang w:val="nl-NL"/>
+              </w:rPr>
+            </w:pPr>
+          </w:p>
+        </w:tc>
+        <w:tc>
+          <w:tcPr>
+            <w:tcW w:w="495" w:type="dxa"/>
+            <w:tcBorders>
+              <w:top w:val="dashSmallGap" w:sz="4" w:space="0" w:color="auto"/>
+              <w:left w:val="dashSmallGap" w:sz="4" w:space="0" w:color="auto"/>
+              <w:bottom w:val="dashSmallGap" w:sz="4" w:space="0" w:color="auto"/>
+              <w:right w:val="dashSmallGap" w:sz="4" w:space="0" w:color="auto"/>
+            </w:tcBorders>
+            <w:shd w:val="clear" w:color="auto" w:fill="5B9BD5" w:themeFill="accent1"/>
+          </w:tcPr>
+          <w:p>
+            <w:pPr>
+              <w:pStyle w:val="Default"/>
+              <w:jc w:val="center"/>
+              <w:rPr>
+                <w:rFonts w:asciiTheme="minorHAnsi" w:hAnsiTheme="minorHAnsi" w:cstheme="minorHAnsi"/>
+                <w:color w:val="auto"/>
+                <w:sz w:val="20"/>
+                <w:szCs w:val="22"/>
+                <w:lang w:val="nl-NL"/>
+              </w:rPr>
+            </w:pPr>
+            <w:r>
+              <w:rPr>
+                <w:rFonts w:asciiTheme="minorHAnsi" w:hAnsiTheme="minorHAnsi" w:cstheme="minorHAnsi"/>
+                <w:color w:val="auto"/>
+                <w:sz w:val="20"/>
+                <w:szCs w:val="22"/>
+                <w:lang w:val="nl-NL"/>
+              </w:rPr>
+              <w:t>4</w:t>
+            </w:r>
+          </w:p>
+        </w:tc>
+        <w:tc>
+          <w:tcPr>
+            <w:tcW w:w="494" w:type="dxa"/>
+            <w:tcBorders>
+              <w:top w:val="dashSmallGap" w:sz="4" w:space="0" w:color="auto"/>
+              <w:left w:val="dashSmallGap" w:sz="4" w:space="0" w:color="auto"/>
+              <w:bottom w:val="dashSmallGap" w:sz="4" w:space="0" w:color="auto"/>
+              <w:right w:val="dashSmallGap" w:sz="4" w:space="0" w:color="auto"/>
+            </w:tcBorders>
             <w:shd w:val="clear" w:color="auto" w:fill="4472C4" w:themeFill="accent5"/>
           </w:tcPr>
           <w:p>
@@ -5525,176 +5695,6 @@
               </w:rPr>
               <w:t>5</w:t>
             </w:r>
-          </w:p>
-        </w:tc>
-        <w:tc>
-          <w:tcPr>
-            <w:tcW w:w="495" w:type="dxa"/>
-            <w:tcBorders>
-              <w:top w:val="dashSmallGap" w:sz="4" w:space="0" w:color="auto"/>
-              <w:left w:val="dashSmallGap" w:sz="4" w:space="0" w:color="auto"/>
-              <w:bottom w:val="dashSmallGap" w:sz="4" w:space="0" w:color="auto"/>
-              <w:right w:val="dashSmallGap" w:sz="4" w:space="0" w:color="auto"/>
-            </w:tcBorders>
-            <w:shd w:val="clear" w:color="auto" w:fill="auto"/>
-          </w:tcPr>
-          <w:p>
-            <w:pPr>
-              <w:pStyle w:val="Default"/>
-              <w:jc w:val="center"/>
-              <w:rPr>
-                <w:rFonts w:asciiTheme="minorHAnsi" w:hAnsiTheme="minorHAnsi" w:cstheme="minorHAnsi"/>
-                <w:color w:val="auto"/>
-                <w:sz w:val="20"/>
-                <w:szCs w:val="22"/>
-                <w:lang w:val="nl-NL"/>
-              </w:rPr>
-            </w:pPr>
-          </w:p>
-        </w:tc>
-        <w:tc>
-          <w:tcPr>
-            <w:tcW w:w="494" w:type="dxa"/>
-            <w:tcBorders>
-              <w:top w:val="dashSmallGap" w:sz="4" w:space="0" w:color="auto"/>
-              <w:left w:val="dashSmallGap" w:sz="4" w:space="0" w:color="auto"/>
-              <w:bottom w:val="dashSmallGap" w:sz="4" w:space="0" w:color="auto"/>
-              <w:right w:val="dashSmallGap" w:sz="4" w:space="0" w:color="auto"/>
-            </w:tcBorders>
-            <w:shd w:val="clear" w:color="auto" w:fill="auto"/>
-          </w:tcPr>
-          <w:p>
-            <w:pPr>
-              <w:pStyle w:val="Default"/>
-              <w:jc w:val="center"/>
-              <w:rPr>
-                <w:rFonts w:asciiTheme="minorHAnsi" w:hAnsiTheme="minorHAnsi" w:cstheme="minorHAnsi"/>
-                <w:color w:val="auto"/>
-                <w:sz w:val="20"/>
-                <w:szCs w:val="22"/>
-                <w:lang w:val="nl-NL"/>
-              </w:rPr>
-            </w:pPr>
-          </w:p>
-        </w:tc>
-        <w:tc>
-          <w:tcPr>
-            <w:tcW w:w="495" w:type="dxa"/>
-            <w:tcBorders>
-              <w:top w:val="dashSmallGap" w:sz="4" w:space="0" w:color="auto"/>
-              <w:left w:val="dashSmallGap" w:sz="4" w:space="0" w:color="auto"/>
-              <w:bottom w:val="dashSmallGap" w:sz="4" w:space="0" w:color="auto"/>
-              <w:right w:val="dashSmallGap" w:sz="4" w:space="0" w:color="auto"/>
-            </w:tcBorders>
-            <w:shd w:val="clear" w:color="auto" w:fill="FFC000" w:themeFill="accent4"/>
-          </w:tcPr>
-          <w:p>
-            <w:pPr>
-              <w:pStyle w:val="Default"/>
-              <w:jc w:val="center"/>
-              <w:rPr>
-                <w:rFonts w:asciiTheme="minorHAnsi" w:hAnsiTheme="minorHAnsi" w:cstheme="minorHAnsi"/>
-                <w:color w:val="auto"/>
-                <w:sz w:val="20"/>
-                <w:szCs w:val="22"/>
-                <w:lang w:val="nl-NL"/>
-              </w:rPr>
-            </w:pPr>
-            <w:r>
-              <w:rPr>
-                <w:rFonts w:asciiTheme="minorHAnsi" w:hAnsiTheme="minorHAnsi" w:cstheme="minorHAnsi"/>
-                <w:color w:val="auto"/>
-                <w:sz w:val="20"/>
-                <w:szCs w:val="22"/>
-                <w:lang w:val="nl-NL"/>
-              </w:rPr>
-              <w:t>2</w:t>
-            </w:r>
-          </w:p>
-        </w:tc>
-        <w:tc>
-          <w:tcPr>
-            <w:tcW w:w="494" w:type="dxa"/>
-            <w:tcBorders>
-              <w:top w:val="dashSmallGap" w:sz="4" w:space="0" w:color="auto"/>
-              <w:left w:val="dashSmallGap" w:sz="4" w:space="0" w:color="auto"/>
-              <w:bottom w:val="dashSmallGap" w:sz="4" w:space="0" w:color="auto"/>
-              <w:right w:val="dashSmallGap" w:sz="4" w:space="0" w:color="auto"/>
-            </w:tcBorders>
-            <w:shd w:val="clear" w:color="auto" w:fill="auto"/>
-          </w:tcPr>
-          <w:p>
-            <w:pPr>
-              <w:pStyle w:val="Default"/>
-              <w:jc w:val="center"/>
-              <w:rPr>
-                <w:rFonts w:asciiTheme="minorHAnsi" w:hAnsiTheme="minorHAnsi" w:cstheme="minorHAnsi"/>
-                <w:color w:val="auto"/>
-                <w:sz w:val="20"/>
-                <w:szCs w:val="22"/>
-                <w:lang w:val="nl-NL"/>
-              </w:rPr>
-            </w:pPr>
-          </w:p>
-        </w:tc>
-        <w:tc>
-          <w:tcPr>
-            <w:tcW w:w="495" w:type="dxa"/>
-            <w:tcBorders>
-              <w:top w:val="dashSmallGap" w:sz="4" w:space="0" w:color="auto"/>
-              <w:left w:val="dashSmallGap" w:sz="4" w:space="0" w:color="auto"/>
-              <w:bottom w:val="dashSmallGap" w:sz="4" w:space="0" w:color="auto"/>
-              <w:right w:val="dashSmallGap" w:sz="4" w:space="0" w:color="auto"/>
-            </w:tcBorders>
-            <w:shd w:val="clear" w:color="auto" w:fill="5B9BD5" w:themeFill="accent1"/>
-          </w:tcPr>
-          <w:p>
-            <w:pPr>
-              <w:pStyle w:val="Default"/>
-              <w:jc w:val="center"/>
-              <w:rPr>
-                <w:rFonts w:asciiTheme="minorHAnsi" w:hAnsiTheme="minorHAnsi" w:cstheme="minorHAnsi"/>
-                <w:color w:val="auto"/>
-                <w:sz w:val="20"/>
-                <w:szCs w:val="22"/>
-                <w:lang w:val="nl-NL"/>
-              </w:rPr>
-            </w:pPr>
-            <w:r>
-              <w:rPr>
-                <w:rFonts w:asciiTheme="minorHAnsi" w:hAnsiTheme="minorHAnsi" w:cstheme="minorHAnsi"/>
-                <w:color w:val="auto"/>
-                <w:sz w:val="20"/>
-                <w:szCs w:val="22"/>
-                <w:lang w:val="nl-NL"/>
-              </w:rPr>
-              <w:t>4</w:t>
-            </w:r>
-          </w:p>
-        </w:tc>
-        <w:tc>
-          <w:tcPr>
-            <w:tcW w:w="494" w:type="dxa"/>
-            <w:tcBorders>
-              <w:top w:val="dashSmallGap" w:sz="4" w:space="0" w:color="auto"/>
-              <w:left w:val="dashSmallGap" w:sz="4" w:space="0" w:color="auto"/>
-              <w:bottom w:val="dashSmallGap" w:sz="4" w:space="0" w:color="auto"/>
-              <w:right w:val="dashSmallGap" w:sz="4" w:space="0" w:color="auto"/>
-            </w:tcBorders>
-            <w:shd w:val="clear" w:color="auto" w:fill="auto"/>
-          </w:tcPr>
-          <w:p>
-            <w:pPr>
-              <w:pStyle w:val="Default"/>
-              <w:jc w:val="center"/>
-              <w:rPr>
-                <w:rFonts w:asciiTheme="minorHAnsi" w:hAnsiTheme="minorHAnsi" w:cstheme="minorHAnsi"/>
-                <w:color w:val="auto"/>
-                <w:sz w:val="20"/>
-                <w:szCs w:val="22"/>
-                <w:lang w:val="nl-NL"/>
-              </w:rPr>
-            </w:pPr>
           </w:p>
         </w:tc>
         <w:tc>
@@ -6448,6 +6448,186 @@
               <w:bottom w:val="single" w:sz="4" w:space="0" w:color="auto"/>
               <w:right w:val="dashSmallGap" w:sz="4" w:space="0" w:color="auto"/>
             </w:tcBorders>
+            <w:shd w:val="clear" w:color="auto" w:fill="FFFFFF" w:themeFill="background1"/>
+          </w:tcPr>
+          <w:p>
+            <w:pPr>
+              <w:pStyle w:val="Default"/>
+              <w:jc w:val="center"/>
+              <w:rPr>
+                <w:rFonts w:asciiTheme="minorHAnsi" w:hAnsiTheme="minorHAnsi" w:cstheme="minorHAnsi"/>
+                <w:color w:val="auto"/>
+                <w:sz w:val="20"/>
+                <w:szCs w:val="22"/>
+                <w:lang w:val="nl-NL"/>
+              </w:rPr>
+            </w:pPr>
+          </w:p>
+        </w:tc>
+        <w:tc>
+          <w:tcPr>
+            <w:tcW w:w="495" w:type="dxa"/>
+            <w:tcBorders>
+              <w:top w:val="dashSmallGap" w:sz="4" w:space="0" w:color="auto"/>
+              <w:left w:val="dashSmallGap" w:sz="4" w:space="0" w:color="auto"/>
+              <w:bottom w:val="single" w:sz="4" w:space="0" w:color="auto"/>
+              <w:right w:val="dashSmallGap" w:sz="4" w:space="0" w:color="auto"/>
+            </w:tcBorders>
+            <w:shd w:val="clear" w:color="auto" w:fill="auto"/>
+          </w:tcPr>
+          <w:p>
+            <w:pPr>
+              <w:pStyle w:val="Default"/>
+              <w:jc w:val="center"/>
+              <w:rPr>
+                <w:rFonts w:asciiTheme="minorHAnsi" w:hAnsiTheme="minorHAnsi" w:cstheme="minorHAnsi"/>
+                <w:color w:val="auto"/>
+                <w:sz w:val="20"/>
+                <w:szCs w:val="22"/>
+                <w:lang w:val="nl-NL"/>
+              </w:rPr>
+            </w:pPr>
+          </w:p>
+        </w:tc>
+        <w:tc>
+          <w:tcPr>
+            <w:tcW w:w="494" w:type="dxa"/>
+            <w:tcBorders>
+              <w:top w:val="dashSmallGap" w:sz="4" w:space="0" w:color="auto"/>
+              <w:left w:val="dashSmallGap" w:sz="4" w:space="0" w:color="auto"/>
+              <w:bottom w:val="single" w:sz="4" w:space="0" w:color="auto"/>
+              <w:right w:val="dashSmallGap" w:sz="4" w:space="0" w:color="auto"/>
+            </w:tcBorders>
+            <w:shd w:val="clear" w:color="auto" w:fill="ED7D31" w:themeFill="accent2"/>
+          </w:tcPr>
+          <w:p>
+            <w:pPr>
+              <w:pStyle w:val="Default"/>
+              <w:jc w:val="center"/>
+              <w:rPr>
+                <w:rFonts w:asciiTheme="minorHAnsi" w:hAnsiTheme="minorHAnsi" w:cstheme="minorHAnsi"/>
+                <w:color w:val="auto"/>
+                <w:sz w:val="20"/>
+                <w:szCs w:val="22"/>
+                <w:lang w:val="nl-NL"/>
+              </w:rPr>
+            </w:pPr>
+            <w:r>
+              <w:rPr>
+                <w:rFonts w:asciiTheme="minorHAnsi" w:hAnsiTheme="minorHAnsi" w:cstheme="minorHAnsi"/>
+                <w:color w:val="auto"/>
+                <w:sz w:val="20"/>
+                <w:szCs w:val="22"/>
+                <w:lang w:val="nl-NL"/>
+              </w:rPr>
+              <w:t>1</w:t>
+            </w:r>
+          </w:p>
+        </w:tc>
+        <w:tc>
+          <w:tcPr>
+            <w:tcW w:w="495" w:type="dxa"/>
+            <w:tcBorders>
+              <w:top w:val="dashSmallGap" w:sz="4" w:space="0" w:color="auto"/>
+              <w:left w:val="dashSmallGap" w:sz="4" w:space="0" w:color="auto"/>
+              <w:bottom w:val="single" w:sz="4" w:space="0" w:color="auto"/>
+              <w:right w:val="dashSmallGap" w:sz="4" w:space="0" w:color="auto"/>
+            </w:tcBorders>
+            <w:shd w:val="clear" w:color="auto" w:fill="FFC000" w:themeFill="accent4"/>
+          </w:tcPr>
+          <w:p>
+            <w:pPr>
+              <w:pStyle w:val="Default"/>
+              <w:jc w:val="center"/>
+              <w:rPr>
+                <w:rFonts w:asciiTheme="minorHAnsi" w:hAnsiTheme="minorHAnsi" w:cstheme="minorHAnsi"/>
+                <w:color w:val="auto"/>
+                <w:sz w:val="20"/>
+                <w:szCs w:val="22"/>
+                <w:lang w:val="nl-NL"/>
+              </w:rPr>
+            </w:pPr>
+            <w:r>
+              <w:rPr>
+                <w:rFonts w:asciiTheme="minorHAnsi" w:hAnsiTheme="minorHAnsi" w:cstheme="minorHAnsi"/>
+                <w:color w:val="auto"/>
+                <w:sz w:val="20"/>
+                <w:szCs w:val="22"/>
+                <w:lang w:val="nl-NL"/>
+              </w:rPr>
+              <w:t>2</w:t>
+            </w:r>
+          </w:p>
+        </w:tc>
+        <w:tc>
+          <w:tcPr>
+            <w:tcW w:w="494" w:type="dxa"/>
+            <w:tcBorders>
+              <w:top w:val="dashSmallGap" w:sz="4" w:space="0" w:color="auto"/>
+              <w:left w:val="dashSmallGap" w:sz="4" w:space="0" w:color="auto"/>
+              <w:bottom w:val="single" w:sz="4" w:space="0" w:color="auto"/>
+              <w:right w:val="dashSmallGap" w:sz="4" w:space="0" w:color="auto"/>
+            </w:tcBorders>
+            <w:shd w:val="clear" w:color="auto" w:fill="FFFFFF" w:themeFill="background1"/>
+          </w:tcPr>
+          <w:p>
+            <w:pPr>
+              <w:pStyle w:val="Default"/>
+              <w:jc w:val="center"/>
+              <w:rPr>
+                <w:rFonts w:asciiTheme="minorHAnsi" w:hAnsiTheme="minorHAnsi" w:cstheme="minorHAnsi"/>
+                <w:color w:val="auto"/>
+                <w:sz w:val="20"/>
+                <w:szCs w:val="22"/>
+                <w:lang w:val="nl-NL"/>
+              </w:rPr>
+            </w:pPr>
+          </w:p>
+        </w:tc>
+        <w:tc>
+          <w:tcPr>
+            <w:tcW w:w="495" w:type="dxa"/>
+            <w:tcBorders>
+              <w:top w:val="dashSmallGap" w:sz="4" w:space="0" w:color="auto"/>
+              <w:left w:val="dashSmallGap" w:sz="4" w:space="0" w:color="auto"/>
+              <w:bottom w:val="single" w:sz="4" w:space="0" w:color="auto"/>
+              <w:right w:val="dashSmallGap" w:sz="4" w:space="0" w:color="auto"/>
+            </w:tcBorders>
+            <w:shd w:val="clear" w:color="auto" w:fill="5B9BD5" w:themeFill="accent1"/>
+          </w:tcPr>
+          <w:p>
+            <w:pPr>
+              <w:pStyle w:val="Default"/>
+              <w:jc w:val="center"/>
+              <w:rPr>
+                <w:rFonts w:asciiTheme="minorHAnsi" w:hAnsiTheme="minorHAnsi" w:cstheme="minorHAnsi"/>
+                <w:color w:val="auto"/>
+                <w:sz w:val="20"/>
+                <w:szCs w:val="22"/>
+                <w:lang w:val="nl-NL"/>
+              </w:rPr>
+            </w:pPr>
+            <w:r>
+              <w:rPr>
+                <w:rFonts w:asciiTheme="minorHAnsi" w:hAnsiTheme="minorHAnsi" w:cstheme="minorHAnsi"/>
+                <w:color w:val="auto"/>
+                <w:sz w:val="20"/>
+                <w:szCs w:val="22"/>
+                <w:lang w:val="nl-NL"/>
+              </w:rPr>
+              <w:t>4</w:t>
+            </w:r>
+          </w:p>
+        </w:tc>
+        <w:tc>
+          <w:tcPr>
+            <w:tcW w:w="494" w:type="dxa"/>
+            <w:tcBorders>
+              <w:top w:val="dashSmallGap" w:sz="4" w:space="0" w:color="auto"/>
+              <w:left w:val="dashSmallGap" w:sz="4" w:space="0" w:color="auto"/>
+              <w:bottom w:val="single" w:sz="4" w:space="0" w:color="auto"/>
+              <w:right w:val="dashSmallGap" w:sz="4" w:space="0" w:color="auto"/>
+            </w:tcBorders>
             <w:shd w:val="clear" w:color="auto" w:fill="4472C4" w:themeFill="accent5"/>
           </w:tcPr>
           <w:p>
@@ -6472,186 +6652,6 @@
               </w:rPr>
               <w:t>5</w:t>
             </w:r>
-          </w:p>
-        </w:tc>
-        <w:tc>
-          <w:tcPr>
-            <w:tcW w:w="495" w:type="dxa"/>
-            <w:tcBorders>
-              <w:top w:val="dashSmallGap" w:sz="4" w:space="0" w:color="auto"/>
-              <w:left w:val="dashSmallGap" w:sz="4" w:space="0" w:color="auto"/>
-              <w:bottom w:val="single" w:sz="4" w:space="0" w:color="auto"/>
-              <w:right w:val="dashSmallGap" w:sz="4" w:space="0" w:color="auto"/>
-            </w:tcBorders>
-            <w:shd w:val="clear" w:color="auto" w:fill="auto"/>
-          </w:tcPr>
-          <w:p>
-            <w:pPr>
-              <w:pStyle w:val="Default"/>
-              <w:jc w:val="center"/>
-              <w:rPr>
-                <w:rFonts w:asciiTheme="minorHAnsi" w:hAnsiTheme="minorHAnsi" w:cstheme="minorHAnsi"/>
-                <w:color w:val="auto"/>
-                <w:sz w:val="20"/>
-                <w:szCs w:val="22"/>
-                <w:lang w:val="nl-NL"/>
-              </w:rPr>
-            </w:pPr>
-          </w:p>
-        </w:tc>
-        <w:tc>
-          <w:tcPr>
-            <w:tcW w:w="494" w:type="dxa"/>
-            <w:tcBorders>
-              <w:top w:val="dashSmallGap" w:sz="4" w:space="0" w:color="auto"/>
-              <w:left w:val="dashSmallGap" w:sz="4" w:space="0" w:color="auto"/>
-              <w:bottom w:val="single" w:sz="4" w:space="0" w:color="auto"/>
-              <w:right w:val="dashSmallGap" w:sz="4" w:space="0" w:color="auto"/>
-            </w:tcBorders>
-            <w:shd w:val="clear" w:color="auto" w:fill="ED7D31" w:themeFill="accent2"/>
-          </w:tcPr>
-          <w:p>
-            <w:pPr>
-              <w:pStyle w:val="Default"/>
-              <w:jc w:val="center"/>
-              <w:rPr>
-                <w:rFonts w:asciiTheme="minorHAnsi" w:hAnsiTheme="minorHAnsi" w:cstheme="minorHAnsi"/>
-                <w:color w:val="auto"/>
-                <w:sz w:val="20"/>
-                <w:szCs w:val="22"/>
-                <w:lang w:val="nl-NL"/>
-              </w:rPr>
-            </w:pPr>
-            <w:r>
-              <w:rPr>
-                <w:rFonts w:asciiTheme="minorHAnsi" w:hAnsiTheme="minorHAnsi" w:cstheme="minorHAnsi"/>
-                <w:color w:val="auto"/>
-                <w:sz w:val="20"/>
-                <w:szCs w:val="22"/>
-                <w:lang w:val="nl-NL"/>
-              </w:rPr>
-              <w:t>1</w:t>
-            </w:r>
-          </w:p>
-        </w:tc>
-        <w:tc>
-          <w:tcPr>
-            <w:tcW w:w="495" w:type="dxa"/>
-            <w:tcBorders>
-              <w:top w:val="dashSmallGap" w:sz="4" w:space="0" w:color="auto"/>
-              <w:left w:val="dashSmallGap" w:sz="4" w:space="0" w:color="auto"/>
-              <w:bottom w:val="single" w:sz="4" w:space="0" w:color="auto"/>
-              <w:right w:val="dashSmallGap" w:sz="4" w:space="0" w:color="auto"/>
-            </w:tcBorders>
-            <w:shd w:val="clear" w:color="auto" w:fill="FFC000" w:themeFill="accent4"/>
-          </w:tcPr>
-          <w:p>
-            <w:pPr>
-              <w:pStyle w:val="Default"/>
-              <w:jc w:val="center"/>
-              <w:rPr>
-                <w:rFonts w:asciiTheme="minorHAnsi" w:hAnsiTheme="minorHAnsi" w:cstheme="minorHAnsi"/>
-                <w:color w:val="auto"/>
-                <w:sz w:val="20"/>
-                <w:szCs w:val="22"/>
-                <w:lang w:val="nl-NL"/>
-              </w:rPr>
-            </w:pPr>
-            <w:r>
-              <w:rPr>
-                <w:rFonts w:asciiTheme="minorHAnsi" w:hAnsiTheme="minorHAnsi" w:cstheme="minorHAnsi"/>
-                <w:color w:val="auto"/>
-                <w:sz w:val="20"/>
-                <w:szCs w:val="22"/>
-                <w:lang w:val="nl-NL"/>
-              </w:rPr>
-              <w:t>2</w:t>
-            </w:r>
-          </w:p>
-        </w:tc>
-        <w:tc>
-          <w:tcPr>
-            <w:tcW w:w="494" w:type="dxa"/>
-            <w:tcBorders>
-              <w:top w:val="dashSmallGap" w:sz="4" w:space="0" w:color="auto"/>
-              <w:left w:val="dashSmallGap" w:sz="4" w:space="0" w:color="auto"/>
-              <w:bottom w:val="single" w:sz="4" w:space="0" w:color="auto"/>
-              <w:right w:val="dashSmallGap" w:sz="4" w:space="0" w:color="auto"/>
-            </w:tcBorders>
-            <w:shd w:val="clear" w:color="auto" w:fill="FFFFFF" w:themeFill="background1"/>
-          </w:tcPr>
-          <w:p>
-            <w:pPr>
-              <w:pStyle w:val="Default"/>
-              <w:jc w:val="center"/>
-              <w:rPr>
-                <w:rFonts w:asciiTheme="minorHAnsi" w:hAnsiTheme="minorHAnsi" w:cstheme="minorHAnsi"/>
-                <w:color w:val="auto"/>
-                <w:sz w:val="20"/>
-                <w:szCs w:val="22"/>
-                <w:lang w:val="nl-NL"/>
-              </w:rPr>
-            </w:pPr>
-          </w:p>
-        </w:tc>
-        <w:tc>
-          <w:tcPr>
-            <w:tcW w:w="495" w:type="dxa"/>
-            <w:tcBorders>
-              <w:top w:val="dashSmallGap" w:sz="4" w:space="0" w:color="auto"/>
-              <w:left w:val="dashSmallGap" w:sz="4" w:space="0" w:color="auto"/>
-              <w:bottom w:val="single" w:sz="4" w:space="0" w:color="auto"/>
-              <w:right w:val="dashSmallGap" w:sz="4" w:space="0" w:color="auto"/>
-            </w:tcBorders>
-            <w:shd w:val="clear" w:color="auto" w:fill="5B9BD5" w:themeFill="accent1"/>
-          </w:tcPr>
-          <w:p>
-            <w:pPr>
-              <w:pStyle w:val="Default"/>
-              <w:jc w:val="center"/>
-              <w:rPr>
-                <w:rFonts w:asciiTheme="minorHAnsi" w:hAnsiTheme="minorHAnsi" w:cstheme="minorHAnsi"/>
-                <w:color w:val="auto"/>
-                <w:sz w:val="20"/>
-                <w:szCs w:val="22"/>
-                <w:lang w:val="nl-NL"/>
-              </w:rPr>
-            </w:pPr>
-            <w:r>
-              <w:rPr>
-                <w:rFonts w:asciiTheme="minorHAnsi" w:hAnsiTheme="minorHAnsi" w:cstheme="minorHAnsi"/>
-                <w:color w:val="auto"/>
-                <w:sz w:val="20"/>
-                <w:szCs w:val="22"/>
-                <w:lang w:val="nl-NL"/>
-              </w:rPr>
-              <w:t>4</w:t>
-            </w:r>
-          </w:p>
-        </w:tc>
-        <w:tc>
-          <w:tcPr>
-            <w:tcW w:w="494" w:type="dxa"/>
-            <w:tcBorders>
-              <w:top w:val="dashSmallGap" w:sz="4" w:space="0" w:color="auto"/>
-              <w:left w:val="dashSmallGap" w:sz="4" w:space="0" w:color="auto"/>
-              <w:bottom w:val="single" w:sz="4" w:space="0" w:color="auto"/>
-              <w:right w:val="dashSmallGap" w:sz="4" w:space="0" w:color="auto"/>
-            </w:tcBorders>
-            <w:shd w:val="clear" w:color="auto" w:fill="FFFFFF" w:themeFill="background1"/>
-          </w:tcPr>
-          <w:p>
-            <w:pPr>
-              <w:pStyle w:val="Default"/>
-              <w:jc w:val="center"/>
-              <w:rPr>
-                <w:rFonts w:asciiTheme="minorHAnsi" w:hAnsiTheme="minorHAnsi" w:cstheme="minorHAnsi"/>
-                <w:color w:val="auto"/>
-                <w:sz w:val="20"/>
-                <w:szCs w:val="22"/>
-                <w:lang w:val="nl-NL"/>
-              </w:rPr>
-            </w:pPr>
           </w:p>
         </w:tc>
         <w:tc>
@@ -8469,20 +8469,30 @@
               <w:bottom w:val="single" w:sz="4" w:space="0" w:color="auto"/>
               <w:right w:val="dashSmallGap" w:sz="4" w:space="0" w:color="auto"/>
             </w:tcBorders>
-            <w:shd w:val="clear" w:color="auto" w:fill="auto"/>
-          </w:tcPr>
-          <w:p>
-            <w:pPr>
-              <w:pStyle w:val="Default"/>
-              <w:jc w:val="center"/>
-              <w:rPr>
-                <w:rFonts w:asciiTheme="minorHAnsi" w:hAnsiTheme="minorHAnsi" w:cstheme="minorHAnsi"/>
-                <w:color w:val="auto"/>
-                <w:sz w:val="20"/>
-                <w:szCs w:val="22"/>
-                <w:lang w:val="nl-NL"/>
-              </w:rPr>
-            </w:pPr>
+            <w:shd w:val="clear" w:color="auto" w:fill="4472C4" w:themeFill="accent5"/>
+          </w:tcPr>
+          <w:p>
+            <w:pPr>
+              <w:pStyle w:val="Default"/>
+              <w:jc w:val="center"/>
+              <w:rPr>
+                <w:rFonts w:asciiTheme="minorHAnsi" w:hAnsiTheme="minorHAnsi" w:cstheme="minorHAnsi"/>
+                <w:color w:val="auto"/>
+                <w:sz w:val="20"/>
+                <w:szCs w:val="22"/>
+                <w:lang w:val="nl-NL"/>
+              </w:rPr>
+            </w:pPr>
+            <w:r>
+              <w:rPr>
+                <w:rFonts w:asciiTheme="minorHAnsi" w:hAnsiTheme="minorHAnsi" w:cstheme="minorHAnsi"/>
+                <w:color w:val="auto"/>
+                <w:sz w:val="20"/>
+                <w:szCs w:val="22"/>
+                <w:lang w:val="nl-NL"/>
+              </w:rPr>
+              <w:t>5</w:t>
+            </w:r>
           </w:p>
         </w:tc>
         <w:tc>
@@ -9067,7 +9077,7 @@
     </w:p>
     <w:tbl>
       <w:tblPr>
-        <w:tblStyle w:val="TableGrid"/>
+        <w:tblStyle w:val="Tabelraster"/>
         <w:tblW w:w="15450" w:type="dxa"/>
         <w:tblInd w:w="511" w:type="dxa"/>
         <w:tblCellMar>
@@ -9248,7 +9258,7 @@
                 </w:pPr>
                 <w:r>
                   <w:rPr>
-                    <w:rStyle w:val="PlaceholderText"/>
+                    <w:rStyle w:val="Tekstvantijdelijkeaanduiding"/>
                     <w:b/>
                     <w:color w:val="FFFFFF" w:themeColor="background1"/>
                     <w:sz w:val="28"/>
@@ -14828,7 +14838,7 @@
                 </w:pPr>
                 <w:r>
                   <w:rPr>
-                    <w:rStyle w:val="PlaceholderText"/>
+                    <w:rStyle w:val="Tekstvantijdelijkeaanduiding"/>
                     <w:b/>
                     <w:color w:val="FFFFFF" w:themeColor="background1"/>
                     <w:sz w:val="28"/>
@@ -20264,7 +20274,7 @@
     </w:p>
     <w:tbl>
       <w:tblPr>
-        <w:tblStyle w:val="TableGrid"/>
+        <w:tblStyle w:val="Tabelraster"/>
         <w:tblW w:w="15450" w:type="dxa"/>
         <w:tblInd w:w="498" w:type="dxa"/>
         <w:tblCellMar>
@@ -20368,7 +20378,7 @@
             </w:r>
             <w:r>
               <w:rPr>
-                <w:rStyle w:val="FootnoteReference"/>
+                <w:rStyle w:val="Voetnootmarkering"/>
                 <w:rFonts w:cstheme="minorHAnsi"/>
                 <w:b/>
                 <w:color w:val="FFFFFF" w:themeColor="background1"/>
@@ -20430,7 +20440,7 @@
                 </w:pPr>
                 <w:r>
                   <w:rPr>
-                    <w:rStyle w:val="PlaceholderText"/>
+                    <w:rStyle w:val="Tekstvantijdelijkeaanduiding"/>
                     <w:b/>
                     <w:color w:val="FFFFFF" w:themeColor="background1"/>
                     <w:sz w:val="28"/>
@@ -23836,7 +23846,7 @@
     </w:p>
     <w:tbl>
       <w:tblPr>
-        <w:tblStyle w:val="TableGrid"/>
+        <w:tblStyle w:val="Tabelraster"/>
         <w:tblW w:w="15450" w:type="dxa"/>
         <w:tblInd w:w="511" w:type="dxa"/>
         <w:tblCellMar>
@@ -27241,7 +27251,7 @@
     <w:p/>
     <w:tbl>
       <w:tblPr>
-        <w:tblStyle w:val="TableGrid"/>
+        <w:tblStyle w:val="Tabelraster"/>
         <w:tblW w:w="15450" w:type="dxa"/>
         <w:tblInd w:w="511" w:type="dxa"/>
         <w:tblLayout w:type="fixed"/>
@@ -27363,7 +27373,7 @@
     <w:p/>
     <w:tbl>
       <w:tblPr>
-        <w:tblStyle w:val="TableGrid"/>
+        <w:tblStyle w:val="Tabelraster"/>
         <w:tblW w:w="15450" w:type="dxa"/>
         <w:tblInd w:w="511" w:type="dxa"/>
         <w:tblLayout w:type="fixed"/>
@@ -27675,7 +27685,7 @@
     </w:tbl>
     <w:p>
       <w:pPr>
-        <w:pStyle w:val="Heading1"/>
+        <w:pStyle w:val="Kop1"/>
         <w:sectPr>
           <w:headerReference w:type="default" r:id="rId12"/>
           <w:footerReference w:type="default" r:id="rId13"/>
@@ -27688,7 +27698,7 @@
     </w:p>
     <w:tbl>
       <w:tblPr>
-        <w:tblStyle w:val="TableGrid"/>
+        <w:tblStyle w:val="Tabelraster"/>
         <w:tblW w:w="15450" w:type="dxa"/>
         <w:tblInd w:w="511" w:type="dxa"/>
         <w:tblLayout w:type="fixed"/>
@@ -28786,7 +28796,7 @@
     </w:tbl>
     <w:p>
       <w:pPr>
-        <w:pStyle w:val="Heading2"/>
+        <w:pStyle w:val="Kop2"/>
         <w:ind w:left="1134" w:right="2079"/>
       </w:pPr>
     </w:p>
@@ -28806,7 +28816,7 @@
     </w:p>
     <w:p>
       <w:pPr>
-        <w:pStyle w:val="Heading2"/>
+        <w:pStyle w:val="Kop2"/>
         <w:ind w:left="1134" w:right="2079"/>
       </w:pPr>
       <w:r>
@@ -28970,7 +28980,7 @@
     </w:p>
     <w:tbl>
       <w:tblPr>
-        <w:tblStyle w:val="TableGrid"/>
+        <w:tblStyle w:val="Tabelraster"/>
         <w:tblpPr w:leftFromText="141" w:rightFromText="141" w:vertAnchor="text" w:horzAnchor="page" w:tblpX="1403" w:tblpY="236"/>
         <w:tblW w:w="12331" w:type="dxa"/>
         <w:tblCellMar>
@@ -30110,7 +30120,7 @@
     </w:p>
     <w:p>
       <w:pPr>
-        <w:pStyle w:val="Heading2"/>
+        <w:pStyle w:val="Kop2"/>
         <w:ind w:left="1134" w:right="2079"/>
       </w:pPr>
       <w:r>
@@ -30708,7 +30718,7 @@
     </w:p>
     <w:p>
       <w:pPr>
-        <w:pStyle w:val="Heading2"/>
+        <w:pStyle w:val="Kop2"/>
         <w:ind w:left="1134" w:right="2079"/>
       </w:pPr>
       <w:r>
@@ -30922,14 +30932,14 @@
       </w:pPr>
       <w:r>
         <w:rPr>
-          <w:rStyle w:val="Heading3Char"/>
+          <w:rStyle w:val="Kop3Char"/>
           <w:lang w:val="nl-NL"/>
         </w:rPr>
         <w:t>Niveau 1</w:t>
       </w:r>
       <w:r>
         <w:rPr>
-          <w:rStyle w:val="Heading3Char"/>
+          <w:rStyle w:val="Kop3Char"/>
           <w:lang w:val="nl-NL"/>
         </w:rPr>
         <w:t xml:space="preserve"> </w:t>
@@ -30942,7 +30952,7 @@
       </w:r>
       <w:r>
         <w:rPr>
-          <w:rStyle w:val="Heading3Char"/>
+          <w:rStyle w:val="Kop3Char"/>
           <w:lang w:val="nl-NL"/>
         </w:rPr>
         <w:t xml:space="preserve"> taakgericht</w:t>
@@ -30973,21 +30983,21 @@
       </w:pPr>
       <w:r>
         <w:rPr>
-          <w:rStyle w:val="Heading3Char"/>
+          <w:rStyle w:val="Kop3Char"/>
           <w:lang w:val="nl-NL"/>
         </w:rPr>
         <w:t>Nive</w:t>
       </w:r>
       <w:r>
         <w:rPr>
-          <w:rStyle w:val="Heading3Char"/>
+          <w:rStyle w:val="Kop3Char"/>
           <w:lang w:val="nl-NL"/>
         </w:rPr>
         <w:t>au 2</w:t>
       </w:r>
       <w:r>
         <w:rPr>
-          <w:rStyle w:val="Heading3Char"/>
+          <w:rStyle w:val="Kop3Char"/>
           <w:lang w:val="nl-NL"/>
         </w:rPr>
         <w:t xml:space="preserve"> </w:t>
@@ -31000,7 +31010,7 @@
       </w:r>
       <w:r>
         <w:rPr>
-          <w:rStyle w:val="Heading3Char"/>
+          <w:rStyle w:val="Kop3Char"/>
           <w:lang w:val="nl-NL"/>
         </w:rPr>
         <w:t xml:space="preserve"> probleemgericht</w:t>
@@ -31031,35 +31041,35 @@
       </w:pPr>
       <w:r>
         <w:rPr>
-          <w:rStyle w:val="Heading3Char"/>
+          <w:rStyle w:val="Kop3Char"/>
           <w:lang w:val="nl-NL"/>
         </w:rPr>
         <w:t>Niveau 3</w:t>
       </w:r>
       <w:r>
         <w:rPr>
-          <w:rStyle w:val="Heading3Char"/>
+          <w:rStyle w:val="Kop3Char"/>
           <w:lang w:val="nl-NL"/>
         </w:rPr>
         <w:t xml:space="preserve"> </w:t>
       </w:r>
       <w:r>
         <w:rPr>
-          <w:rStyle w:val="Heading3Char"/>
+          <w:rStyle w:val="Kop3Char"/>
           <w:lang w:val="nl-NL"/>
         </w:rPr>
         <w:t>–</w:t>
       </w:r>
       <w:r>
         <w:rPr>
-          <w:rStyle w:val="Heading3Char"/>
+          <w:rStyle w:val="Kop3Char"/>
           <w:lang w:val="nl-NL"/>
         </w:rPr>
         <w:t xml:space="preserve"> situatiegericht</w:t>
       </w:r>
       <w:r>
         <w:rPr>
-          <w:rStyle w:val="Heading3Char"/>
+          <w:rStyle w:val="Kop3Char"/>
           <w:lang w:val="nl-NL"/>
         </w:rPr>
         <w:br/>
@@ -31156,7 +31166,7 @@
     <w:sdtContent>
       <w:p>
         <w:pPr>
-          <w:pStyle w:val="Footer"/>
+          <w:pStyle w:val="Voettekst"/>
           <w:ind w:firstLine="426"/>
           <w:rPr>
             <w:sz w:val="18"/>
@@ -31367,7 +31377,7 @@
       </w:pPr>
       <w:r>
         <w:rPr>
-          <w:rStyle w:val="FootnoteReference"/>
+          <w:rStyle w:val="Voetnootmarkering"/>
         </w:rPr>
         <w:footnoteRef/>
       </w:r>
@@ -31383,7 +31393,7 @@
 <w:hdr xmlns:wpc="http://schemas.microsoft.com/office/word/2010/wordprocessingCanvas" xmlns:cx="http://schemas.microsoft.com/office/drawing/2014/chartex" xmlns:cx1="http://schemas.microsoft.com/office/drawing/2015/9/8/chartex" xmlns:cx2="http://schemas.microsoft.com/office/drawing/2015/10/21/chartex" xmlns:cx3="http://schemas.microsoft.com/office/drawing/2016/5/9/chartex" xmlns:cx4="http://schemas.microsoft.com/office/drawing/2016/5/10/chartex" xmlns:cx5="http://schemas.microsoft.com/office/drawing/2016/5/11/chartex" xmlns:cx6="http://schemas.microsoft.com/office/drawing/2016/5/12/chartex" xmlns:cx7="http://schemas.microsoft.com/office/drawing/2016/5/13/chartex" xmlns:cx8="http://schemas.microsoft.com/office/drawing/2016/5/14/chartex" xmlns:mc="http://schemas.openxmlformats.org/markup-compatibility/2006" xmlns:aink="http://schemas.microsoft.com/office/drawing/2016/ink" xmlns:am3d="http://schemas.microsoft.com/office/drawing/2017/model3d" xmlns:o="urn:schemas-microsoft-com:office:office" xmlns:r="http://schemas.openxmlformats.org/officeDocument/2006/relationships" xmlns:m="http://schemas.openxmlformats.org/officeDocument/2006/math" xmlns:v="urn:schemas-microsoft-com:vml" xmlns:wp14="http://schemas.microsoft.com/office/word/2010/wordprocessingDrawing" xmlns:wp="http://schemas.openxmlformats.org/drawingml/2006/wordprocessingDrawing" xmlns:w10="urn:schemas-microsoft-com:office:word" xmlns:w="http://schemas.openxmlformats.org/wordprocessingml/2006/main" xmlns:w14="http://schemas.microsoft.com/office/word/2010/wordml" xmlns:w15="http://schemas.microsoft.com/office/word/2012/wordml" xmlns:w16cex="http://schemas.microsoft.com/office/word/2018/wordml/cex" xmlns:w16cid="http://schemas.microsoft.com/office/word/2016/wordml/cid" xmlns:w16="http://schemas.microsoft.com/office/word/2018/wordml" xmlns:w16se="http://schemas.microsoft.com/office/word/2015/wordml/symex" xmlns:wpg="http://schemas.microsoft.com/office/word/2010/wordprocessingGroup" xmlns:wpi="http://schemas.microsoft.com/office/word/2010/wordprocessingInk" xmlns:wne="http://schemas.microsoft.com/office/word/2006/wordml" xmlns:wps="http://schemas.microsoft.com/office/word/2010/wordprocessingShape" mc:Ignorable="w14 w15 w16se w16cid w16 w16cex wp14">
   <w:p>
     <w:pPr>
-      <w:pStyle w:val="Header"/>
+      <w:pStyle w:val="Koptekst"/>
     </w:pPr>
   </w:p>
   <w:p>
@@ -31519,7 +31529,7 @@
     <w:lvl w:ilvl="0" w:tplc="80F0EB74">
       <w:start w:val="1"/>
       <w:numFmt w:val="bullet"/>
-      <w:pStyle w:val="ListParagraph"/>
+      <w:pStyle w:val="Lijstalinea"/>
       <w:lvlText w:val=""/>
       <w:lvlJc w:val="left"/>
       <w:pPr>
@@ -33684,7 +33694,7 @@
     <w:lsdException w:name="Table Web 2" w:semiHidden="1" w:unhideWhenUsed="1"/>
     <w:lsdException w:name="Table Web 3" w:semiHidden="1" w:unhideWhenUsed="1"/>
     <w:lsdException w:name="Balloon Text" w:semiHidden="1" w:unhideWhenUsed="1"/>
-    <w:lsdException w:name="Table Grid" w:semiHidden="1" w:uiPriority="59" w:unhideWhenUsed="1"/>
+    <w:lsdException w:name="Table Grid" w:uiPriority="59"/>
     <w:lsdException w:name="Table Theme" w:semiHidden="1" w:unhideWhenUsed="1"/>
     <w:lsdException w:name="Placeholder Text" w:semiHidden="1"/>
     <w:lsdException w:name="No Spacing" w:uiPriority="1" w:qFormat="1"/>
@@ -33907,7 +33917,7 @@
     <w:lsdException w:name="Unresolved Mention" w:semiHidden="1" w:unhideWhenUsed="1"/>
     <w:lsdException w:name="Smart Link" w:semiHidden="1" w:unhideWhenUsed="1"/>
   </w:latentStyles>
-  <w:style w:type="paragraph" w:default="1" w:styleId="Normal">
+  <w:style w:type="paragraph" w:default="1" w:styleId="Standaard">
     <w:name w:val="Normal"/>
     <w:qFormat/>
     <w:rsid w:val="00A60C3B"/>
@@ -33920,11 +33930,11 @@
       <w:lang w:eastAsia="nl-NL"/>
     </w:rPr>
   </w:style>
-  <w:style w:type="paragraph" w:styleId="Heading1">
+  <w:style w:type="paragraph" w:styleId="Kop1">
     <w:name w:val="heading 1"/>
-    <w:basedOn w:val="Normal"/>
-    <w:next w:val="Normal"/>
-    <w:link w:val="Heading1Char"/>
+    <w:basedOn w:val="Standaard"/>
+    <w:next w:val="Standaard"/>
+    <w:link w:val="Kop1Char"/>
     <w:uiPriority w:val="9"/>
     <w:qFormat/>
     <w:rsid w:val="004D4FE8"/>
@@ -33941,11 +33951,11 @@
       <w:szCs w:val="32"/>
     </w:rPr>
   </w:style>
-  <w:style w:type="paragraph" w:styleId="Heading2">
+  <w:style w:type="paragraph" w:styleId="Kop2">
     <w:name w:val="heading 2"/>
-    <w:basedOn w:val="Normal"/>
-    <w:next w:val="Normal"/>
-    <w:link w:val="Heading2Char"/>
+    <w:basedOn w:val="Standaard"/>
+    <w:next w:val="Standaard"/>
+    <w:link w:val="Kop2Char"/>
     <w:uiPriority w:val="9"/>
     <w:unhideWhenUsed/>
     <w:qFormat/>
@@ -33963,11 +33973,11 @@
       <w:szCs w:val="26"/>
     </w:rPr>
   </w:style>
-  <w:style w:type="paragraph" w:styleId="Heading3">
+  <w:style w:type="paragraph" w:styleId="Kop3">
     <w:name w:val="heading 3"/>
-    <w:basedOn w:val="Normal"/>
-    <w:next w:val="Normal"/>
-    <w:link w:val="Heading3Char"/>
+    <w:basedOn w:val="Standaard"/>
+    <w:next w:val="Standaard"/>
+    <w:link w:val="Kop3Char"/>
     <w:uiPriority w:val="9"/>
     <w:unhideWhenUsed/>
     <w:qFormat/>
@@ -33985,11 +33995,11 @@
       <w:szCs w:val="24"/>
     </w:rPr>
   </w:style>
-  <w:style w:type="paragraph" w:styleId="Heading4">
+  <w:style w:type="paragraph" w:styleId="Kop4">
     <w:name w:val="heading 4"/>
-    <w:basedOn w:val="Normal"/>
-    <w:next w:val="Normal"/>
-    <w:link w:val="Heading4Char"/>
+    <w:basedOn w:val="Standaard"/>
+    <w:next w:val="Standaard"/>
+    <w:link w:val="Kop4Char"/>
     <w:uiPriority w:val="9"/>
     <w:unhideWhenUsed/>
     <w:qFormat/>
@@ -34007,11 +34017,11 @@
       <w:color w:val="2E74B5" w:themeColor="accent1" w:themeShade="BF"/>
     </w:rPr>
   </w:style>
-  <w:style w:type="paragraph" w:styleId="Heading5">
+  <w:style w:type="paragraph" w:styleId="Kop5">
     <w:name w:val="heading 5"/>
-    <w:basedOn w:val="Normal"/>
-    <w:next w:val="Normal"/>
-    <w:link w:val="Heading5Char"/>
+    <w:basedOn w:val="Standaard"/>
+    <w:next w:val="Standaard"/>
+    <w:link w:val="Kop5Char"/>
     <w:uiPriority w:val="9"/>
     <w:unhideWhenUsed/>
     <w:qFormat/>
@@ -34027,11 +34037,11 @@
       <w:color w:val="2E74B5" w:themeColor="accent1" w:themeShade="BF"/>
     </w:rPr>
   </w:style>
-  <w:style w:type="paragraph" w:styleId="Heading6">
+  <w:style w:type="paragraph" w:styleId="Kop6">
     <w:name w:val="heading 6"/>
-    <w:basedOn w:val="Normal"/>
-    <w:next w:val="Normal"/>
-    <w:link w:val="Heading6Char"/>
+    <w:basedOn w:val="Standaard"/>
+    <w:next w:val="Standaard"/>
+    <w:link w:val="Kop6Char"/>
     <w:uiPriority w:val="9"/>
     <w:unhideWhenUsed/>
     <w:qFormat/>
@@ -34047,13 +34057,13 @@
       <w:color w:val="1F4D78" w:themeColor="accent1" w:themeShade="7F"/>
     </w:rPr>
   </w:style>
-  <w:style w:type="character" w:default="1" w:styleId="DefaultParagraphFont">
+  <w:style w:type="character" w:default="1" w:styleId="Standaardalinea-lettertype">
     <w:name w:val="Default Paragraph Font"/>
     <w:uiPriority w:val="1"/>
     <w:semiHidden/>
     <w:unhideWhenUsed/>
   </w:style>
-  <w:style w:type="table" w:default="1" w:styleId="TableNormal">
+  <w:style w:type="table" w:default="1" w:styleId="Standaardtabel">
     <w:name w:val="Normal Table"/>
     <w:uiPriority w:val="99"/>
     <w:semiHidden/>
@@ -34068,15 +34078,15 @@
       </w:tblCellMar>
     </w:tblPr>
   </w:style>
-  <w:style w:type="numbering" w:default="1" w:styleId="NoList">
+  <w:style w:type="numbering" w:default="1" w:styleId="Geenlijst">
     <w:name w:val="No List"/>
     <w:uiPriority w:val="99"/>
     <w:semiHidden/>
     <w:unhideWhenUsed/>
   </w:style>
-  <w:style w:type="table" w:styleId="TableGrid">
+  <w:style w:type="table" w:styleId="Tabelraster">
     <w:name w:val="Table Grid"/>
-    <w:basedOn w:val="TableNormal"/>
+    <w:basedOn w:val="Standaardtabel"/>
     <w:uiPriority w:val="59"/>
     <w:rsid w:val="00A60C3B"/>
     <w:pPr>
@@ -34114,9 +34124,9 @@
       <w:lang w:val="en-US" w:eastAsia="nl-NL"/>
     </w:rPr>
   </w:style>
-  <w:style w:type="paragraph" w:styleId="ListParagraph">
+  <w:style w:type="paragraph" w:styleId="Lijstalinea">
     <w:name w:val="List Paragraph"/>
-    <w:basedOn w:val="Normal"/>
+    <w:basedOn w:val="Standaard"/>
     <w:uiPriority w:val="34"/>
     <w:qFormat/>
     <w:rsid w:val="00A60C3B"/>
@@ -34134,10 +34144,10 @@
       <w:szCs w:val="20"/>
     </w:rPr>
   </w:style>
-  <w:style w:type="paragraph" w:styleId="Footer">
+  <w:style w:type="paragraph" w:styleId="Voettekst">
     <w:name w:val="footer"/>
-    <w:basedOn w:val="Normal"/>
-    <w:link w:val="FooterChar"/>
+    <w:basedOn w:val="Standaard"/>
+    <w:link w:val="VoettekstChar1"/>
     <w:uiPriority w:val="99"/>
     <w:unhideWhenUsed/>
     <w:rsid w:val="00A60C3B"/>
@@ -34149,10 +34159,10 @@
       <w:spacing w:after="0" w:line="240" w:lineRule="auto"/>
     </w:pPr>
   </w:style>
-  <w:style w:type="character" w:customStyle="1" w:styleId="FooterChar">
-    <w:name w:val="Footer Char"/>
-    <w:basedOn w:val="DefaultParagraphFont"/>
-    <w:link w:val="Footer"/>
+  <w:style w:type="character" w:customStyle="1" w:styleId="VoettekstChar1">
+    <w:name w:val="Voettekst Char1"/>
+    <w:basedOn w:val="Standaardalinea-lettertype"/>
+    <w:link w:val="Voettekst"/>
     <w:uiPriority w:val="99"/>
     <w:rsid w:val="00A60C3B"/>
     <w:rPr>
@@ -34161,10 +34171,10 @@
       <w:lang w:eastAsia="nl-NL"/>
     </w:rPr>
   </w:style>
-  <w:style w:type="paragraph" w:styleId="FootnoteText">
+  <w:style w:type="paragraph" w:styleId="Voetnoottekst">
     <w:name w:val="footnote text"/>
-    <w:basedOn w:val="Normal"/>
-    <w:link w:val="FootnoteTextChar"/>
+    <w:basedOn w:val="Standaard"/>
+    <w:link w:val="VoetnoottekstChar"/>
     <w:uiPriority w:val="99"/>
     <w:semiHidden/>
     <w:unhideWhenUsed/>
@@ -34176,10 +34186,10 @@
       <w:szCs w:val="20"/>
     </w:rPr>
   </w:style>
-  <w:style w:type="character" w:customStyle="1" w:styleId="FootnoteTextChar">
-    <w:name w:val="Footnote Text Char"/>
-    <w:basedOn w:val="DefaultParagraphFont"/>
-    <w:link w:val="FootnoteText"/>
+  <w:style w:type="character" w:customStyle="1" w:styleId="VoetnoottekstChar">
+    <w:name w:val="Voetnoottekst Char"/>
+    <w:basedOn w:val="Standaardalinea-lettertype"/>
+    <w:link w:val="Voetnoottekst"/>
     <w:uiPriority w:val="99"/>
     <w:semiHidden/>
     <w:rsid w:val="00A60C3B"/>
@@ -34190,9 +34200,9 @@
       <w:lang w:eastAsia="nl-NL"/>
     </w:rPr>
   </w:style>
-  <w:style w:type="character" w:styleId="FootnoteReference">
+  <w:style w:type="character" w:styleId="Voetnootmarkering">
     <w:name w:val="footnote reference"/>
-    <w:basedOn w:val="DefaultParagraphFont"/>
+    <w:basedOn w:val="Standaardalinea-lettertype"/>
     <w:uiPriority w:val="99"/>
     <w:semiHidden/>
     <w:unhideWhenUsed/>
@@ -34201,10 +34211,10 @@
       <w:vertAlign w:val="superscript"/>
     </w:rPr>
   </w:style>
-  <w:style w:type="paragraph" w:styleId="Header">
+  <w:style w:type="paragraph" w:styleId="Koptekst">
     <w:name w:val="header"/>
-    <w:basedOn w:val="Normal"/>
-    <w:link w:val="HeaderChar"/>
+    <w:basedOn w:val="Standaard"/>
+    <w:link w:val="KoptekstChar1"/>
     <w:unhideWhenUsed/>
     <w:rsid w:val="00A60C3B"/>
     <w:pPr>
@@ -34215,10 +34225,10 @@
       <w:spacing w:after="0" w:line="240" w:lineRule="auto"/>
     </w:pPr>
   </w:style>
-  <w:style w:type="character" w:customStyle="1" w:styleId="HeaderChar">
-    <w:name w:val="Header Char"/>
-    <w:basedOn w:val="DefaultParagraphFont"/>
-    <w:link w:val="Header"/>
+  <w:style w:type="character" w:customStyle="1" w:styleId="KoptekstChar1">
+    <w:name w:val="Koptekst Char1"/>
+    <w:basedOn w:val="Standaardalinea-lettertype"/>
+    <w:link w:val="Koptekst"/>
     <w:rsid w:val="00A60C3B"/>
     <w:rPr>
       <w:rFonts w:eastAsiaTheme="minorEastAsia"/>
@@ -34226,7 +34236,7 @@
       <w:lang w:eastAsia="nl-NL"/>
     </w:rPr>
   </w:style>
-  <w:style w:type="paragraph" w:styleId="NoSpacing">
+  <w:style w:type="paragraph" w:styleId="Geenafstand">
     <w:name w:val="No Spacing"/>
     <w:uiPriority w:val="1"/>
     <w:qFormat/>
@@ -34239,10 +34249,10 @@
       <w:lang w:val="en-US" w:eastAsia="nl-NL"/>
     </w:rPr>
   </w:style>
-  <w:style w:type="paragraph" w:styleId="BalloonText">
+  <w:style w:type="paragraph" w:styleId="Ballontekst">
     <w:name w:val="Balloon Text"/>
-    <w:basedOn w:val="Normal"/>
-    <w:link w:val="BalloonTextChar"/>
+    <w:basedOn w:val="Standaard"/>
+    <w:link w:val="BallontekstChar"/>
     <w:uiPriority w:val="99"/>
     <w:semiHidden/>
     <w:unhideWhenUsed/>
@@ -34256,10 +34266,10 @@
       <w:szCs w:val="16"/>
     </w:rPr>
   </w:style>
-  <w:style w:type="character" w:customStyle="1" w:styleId="BalloonTextChar">
-    <w:name w:val="Balloon Text Char"/>
-    <w:basedOn w:val="DefaultParagraphFont"/>
-    <w:link w:val="BalloonText"/>
+  <w:style w:type="character" w:customStyle="1" w:styleId="BallontekstChar">
+    <w:name w:val="Ballontekst Char"/>
+    <w:basedOn w:val="Standaardalinea-lettertype"/>
+    <w:link w:val="Ballontekst"/>
     <w:uiPriority w:val="99"/>
     <w:semiHidden/>
     <w:rsid w:val="00A60C3B"/>
@@ -34272,7 +34282,7 @@
   </w:style>
   <w:style w:type="character" w:customStyle="1" w:styleId="VoettekstChar">
     <w:name w:val="Voettekst Char"/>
-    <w:basedOn w:val="DefaultParagraphFont"/>
+    <w:basedOn w:val="Standaardalinea-lettertype"/>
     <w:uiPriority w:val="99"/>
     <w:rsid w:val="00A60C3B"/>
     <w:rPr>
@@ -34282,13 +34292,13 @@
   </w:style>
   <w:style w:type="character" w:customStyle="1" w:styleId="KoptekstChar">
     <w:name w:val="Koptekst Char"/>
-    <w:basedOn w:val="DefaultParagraphFont"/>
+    <w:basedOn w:val="Standaardalinea-lettertype"/>
     <w:uiPriority w:val="99"/>
     <w:rsid w:val="00A60C3B"/>
   </w:style>
-  <w:style w:type="table" w:styleId="MediumShading1-Accent1">
+  <w:style w:type="table" w:styleId="Gemiddeldearcering1-accent1">
     <w:name w:val="Medium Shading 1 Accent 1"/>
-    <w:basedOn w:val="TableNormal"/>
+    <w:basedOn w:val="Standaardtabel"/>
     <w:uiPriority w:val="63"/>
     <w:rsid w:val="00A60C3B"/>
     <w:pPr>
@@ -34388,9 +34398,9 @@
       </w:tcPr>
     </w:tblStylePr>
   </w:style>
-  <w:style w:type="character" w:styleId="Emphasis">
+  <w:style w:type="character" w:styleId="Nadruk">
     <w:name w:val="Emphasis"/>
-    <w:basedOn w:val="DefaultParagraphFont"/>
+    <w:basedOn w:val="Standaardalinea-lettertype"/>
     <w:uiPriority w:val="20"/>
     <w:qFormat/>
     <w:rsid w:val="00A60C3B"/>
@@ -34399,9 +34409,9 @@
       <w:iCs/>
     </w:rPr>
   </w:style>
-  <w:style w:type="character" w:styleId="PlaceholderText">
+  <w:style w:type="character" w:styleId="Tekstvantijdelijkeaanduiding">
     <w:name w:val="Placeholder Text"/>
-    <w:basedOn w:val="DefaultParagraphFont"/>
+    <w:basedOn w:val="Standaardalinea-lettertype"/>
     <w:uiPriority w:val="99"/>
     <w:semiHidden/>
     <w:rsid w:val="00A60C3B"/>
@@ -34409,9 +34419,9 @@
       <w:color w:val="808080"/>
     </w:rPr>
   </w:style>
-  <w:style w:type="character" w:styleId="CommentReference">
+  <w:style w:type="character" w:styleId="Verwijzingopmerking">
     <w:name w:val="annotation reference"/>
-    <w:basedOn w:val="DefaultParagraphFont"/>
+    <w:basedOn w:val="Standaardalinea-lettertype"/>
     <w:uiPriority w:val="99"/>
     <w:semiHidden/>
     <w:unhideWhenUsed/>
@@ -34421,10 +34431,10 @@
       <w:szCs w:val="16"/>
     </w:rPr>
   </w:style>
-  <w:style w:type="paragraph" w:styleId="CommentText">
+  <w:style w:type="paragraph" w:styleId="Tekstopmerking">
     <w:name w:val="annotation text"/>
-    <w:basedOn w:val="Normal"/>
-    <w:link w:val="CommentTextChar"/>
+    <w:basedOn w:val="Standaard"/>
+    <w:link w:val="TekstopmerkingChar"/>
     <w:uiPriority w:val="99"/>
     <w:semiHidden/>
     <w:unhideWhenUsed/>
@@ -34436,10 +34446,10 @@
       <w:szCs w:val="20"/>
     </w:rPr>
   </w:style>
-  <w:style w:type="character" w:customStyle="1" w:styleId="CommentTextChar">
-    <w:name w:val="Comment Text Char"/>
-    <w:basedOn w:val="DefaultParagraphFont"/>
-    <w:link w:val="CommentText"/>
+  <w:style w:type="character" w:customStyle="1" w:styleId="TekstopmerkingChar">
+    <w:name w:val="Tekst opmerking Char"/>
+    <w:basedOn w:val="Standaardalinea-lettertype"/>
+    <w:link w:val="Tekstopmerking"/>
     <w:uiPriority w:val="99"/>
     <w:semiHidden/>
     <w:rsid w:val="00A60C3B"/>
@@ -34450,11 +34460,11 @@
       <w:lang w:eastAsia="nl-NL"/>
     </w:rPr>
   </w:style>
-  <w:style w:type="paragraph" w:styleId="CommentSubject">
+  <w:style w:type="paragraph" w:styleId="Onderwerpvanopmerking">
     <w:name w:val="annotation subject"/>
-    <w:basedOn w:val="CommentText"/>
-    <w:next w:val="CommentText"/>
-    <w:link w:val="CommentSubjectChar"/>
+    <w:basedOn w:val="Tekstopmerking"/>
+    <w:next w:val="Tekstopmerking"/>
+    <w:link w:val="OnderwerpvanopmerkingChar"/>
     <w:uiPriority w:val="99"/>
     <w:semiHidden/>
     <w:unhideWhenUsed/>
@@ -34464,10 +34474,10 @@
       <w:bCs/>
     </w:rPr>
   </w:style>
-  <w:style w:type="character" w:customStyle="1" w:styleId="CommentSubjectChar">
-    <w:name w:val="Comment Subject Char"/>
-    <w:basedOn w:val="CommentTextChar"/>
-    <w:link w:val="CommentSubject"/>
+  <w:style w:type="character" w:customStyle="1" w:styleId="OnderwerpvanopmerkingChar">
+    <w:name w:val="Onderwerp van opmerking Char"/>
+    <w:basedOn w:val="TekstopmerkingChar"/>
+    <w:link w:val="Onderwerpvanopmerking"/>
     <w:uiPriority w:val="99"/>
     <w:semiHidden/>
     <w:rsid w:val="00A60C3B"/>
@@ -34480,7 +34490,7 @@
       <w:lang w:eastAsia="nl-NL"/>
     </w:rPr>
   </w:style>
-  <w:style w:type="paragraph" w:styleId="Revision">
+  <w:style w:type="paragraph" w:styleId="Revisie">
     <w:name w:val="Revision"/>
     <w:hidden/>
     <w:uiPriority w:val="99"/>
@@ -34496,7 +34506,7 @@
   </w:style>
   <w:style w:type="paragraph" w:customStyle="1" w:styleId="BeroepstaakTekst">
     <w:name w:val="BeroepstaakTekst"/>
-    <w:basedOn w:val="Normal"/>
+    <w:basedOn w:val="Standaard"/>
     <w:qFormat/>
     <w:rsid w:val="00A60C3B"/>
     <w:pPr>
@@ -34509,10 +34519,10 @@
       <w:szCs w:val="20"/>
     </w:rPr>
   </w:style>
-  <w:style w:type="paragraph" w:styleId="EndnoteText">
+  <w:style w:type="paragraph" w:styleId="Eindnoottekst">
     <w:name w:val="endnote text"/>
-    <w:basedOn w:val="Normal"/>
-    <w:link w:val="EndnoteTextChar"/>
+    <w:basedOn w:val="Standaard"/>
+    <w:link w:val="EindnoottekstChar"/>
     <w:uiPriority w:val="99"/>
     <w:semiHidden/>
     <w:unhideWhenUsed/>
@@ -34524,10 +34534,10 @@
       <w:szCs w:val="20"/>
     </w:rPr>
   </w:style>
-  <w:style w:type="character" w:customStyle="1" w:styleId="EndnoteTextChar">
-    <w:name w:val="Endnote Text Char"/>
-    <w:basedOn w:val="DefaultParagraphFont"/>
-    <w:link w:val="EndnoteText"/>
+  <w:style w:type="character" w:customStyle="1" w:styleId="EindnoottekstChar">
+    <w:name w:val="Eindnoottekst Char"/>
+    <w:basedOn w:val="Standaardalinea-lettertype"/>
+    <w:link w:val="Eindnoottekst"/>
     <w:uiPriority w:val="99"/>
     <w:semiHidden/>
     <w:rsid w:val="00A60C3B"/>
@@ -34538,9 +34548,9 @@
       <w:lang w:eastAsia="nl-NL"/>
     </w:rPr>
   </w:style>
-  <w:style w:type="character" w:styleId="EndnoteReference">
+  <w:style w:type="character" w:styleId="Eindnootmarkering">
     <w:name w:val="endnote reference"/>
-    <w:basedOn w:val="DefaultParagraphFont"/>
+    <w:basedOn w:val="Standaardalinea-lettertype"/>
     <w:uiPriority w:val="99"/>
     <w:semiHidden/>
     <w:unhideWhenUsed/>
@@ -34549,11 +34559,11 @@
       <w:vertAlign w:val="superscript"/>
     </w:rPr>
   </w:style>
-  <w:style w:type="paragraph" w:styleId="z-TopofForm">
+  <w:style w:type="paragraph" w:styleId="Bovenkantformulier">
     <w:name w:val="HTML Top of Form"/>
-    <w:basedOn w:val="Normal"/>
-    <w:next w:val="Normal"/>
-    <w:link w:val="z-TopofFormChar"/>
+    <w:basedOn w:val="Standaard"/>
+    <w:next w:val="Standaard"/>
+    <w:link w:val="BovenkantformulierChar"/>
     <w:hidden/>
     <w:uiPriority w:val="99"/>
     <w:semiHidden/>
@@ -34573,10 +34583,10 @@
       <w:szCs w:val="16"/>
     </w:rPr>
   </w:style>
-  <w:style w:type="character" w:customStyle="1" w:styleId="z-TopofFormChar">
-    <w:name w:val="z-Top of Form Char"/>
-    <w:basedOn w:val="DefaultParagraphFont"/>
-    <w:link w:val="z-TopofForm"/>
+  <w:style w:type="character" w:customStyle="1" w:styleId="BovenkantformulierChar">
+    <w:name w:val="Bovenkant formulier Char"/>
+    <w:basedOn w:val="Standaardalinea-lettertype"/>
+    <w:link w:val="Bovenkantformulier"/>
     <w:uiPriority w:val="99"/>
     <w:semiHidden/>
     <w:rsid w:val="00A60C3B"/>
@@ -34588,11 +34598,11 @@
       <w:lang w:eastAsia="nl-NL"/>
     </w:rPr>
   </w:style>
-  <w:style w:type="paragraph" w:styleId="z-BottomofForm">
+  <w:style w:type="paragraph" w:styleId="Onderkantformulier">
     <w:name w:val="HTML Bottom of Form"/>
-    <w:basedOn w:val="Normal"/>
-    <w:next w:val="Normal"/>
-    <w:link w:val="z-BottomofFormChar"/>
+    <w:basedOn w:val="Standaard"/>
+    <w:next w:val="Standaard"/>
+    <w:link w:val="OnderkantformulierChar"/>
     <w:hidden/>
     <w:uiPriority w:val="99"/>
     <w:semiHidden/>
@@ -34612,10 +34622,10 @@
       <w:szCs w:val="16"/>
     </w:rPr>
   </w:style>
-  <w:style w:type="character" w:customStyle="1" w:styleId="z-BottomofFormChar">
-    <w:name w:val="z-Bottom of Form Char"/>
-    <w:basedOn w:val="DefaultParagraphFont"/>
-    <w:link w:val="z-BottomofForm"/>
+  <w:style w:type="character" w:customStyle="1" w:styleId="OnderkantformulierChar">
+    <w:name w:val="Onderkant formulier Char"/>
+    <w:basedOn w:val="Standaardalinea-lettertype"/>
+    <w:link w:val="Onderkantformulier"/>
     <w:uiPriority w:val="99"/>
     <w:semiHidden/>
     <w:rsid w:val="00A60C3B"/>
@@ -34629,7 +34639,7 @@
   </w:style>
   <w:style w:type="character" w:customStyle="1" w:styleId="beoordeling">
     <w:name w:val="beoordeling"/>
-    <w:basedOn w:val="DefaultParagraphFont"/>
+    <w:basedOn w:val="Standaardalinea-lettertype"/>
     <w:uiPriority w:val="1"/>
     <w:rsid w:val="00A60C3B"/>
     <w:rPr>
@@ -34639,7 +34649,7 @@
   </w:style>
   <w:style w:type="character" w:customStyle="1" w:styleId="toelichting">
     <w:name w:val="toelichting"/>
-    <w:basedOn w:val="DefaultParagraphFont"/>
+    <w:basedOn w:val="Standaardalinea-lettertype"/>
     <w:uiPriority w:val="1"/>
     <w:rsid w:val="00A60C3B"/>
     <w:rPr>
@@ -34649,7 +34659,7 @@
   </w:style>
   <w:style w:type="character" w:styleId="Hyperlink">
     <w:name w:val="Hyperlink"/>
-    <w:basedOn w:val="DefaultParagraphFont"/>
+    <w:basedOn w:val="Standaardalinea-lettertype"/>
     <w:uiPriority w:val="99"/>
     <w:unhideWhenUsed/>
     <w:rsid w:val="00A60C3B"/>
@@ -34658,9 +34668,9 @@
       <w:u w:val="single"/>
     </w:rPr>
   </w:style>
-  <w:style w:type="paragraph" w:styleId="NormalWeb">
+  <w:style w:type="paragraph" w:styleId="Normaalweb">
     <w:name w:val="Normal (Web)"/>
-    <w:basedOn w:val="Normal"/>
+    <w:basedOn w:val="Standaard"/>
     <w:uiPriority w:val="99"/>
     <w:semiHidden/>
     <w:rsid w:val="00A60C3B"/>
@@ -34674,10 +34684,10 @@
       <w:lang w:val="en-US" w:eastAsia="en-US"/>
     </w:rPr>
   </w:style>
-  <w:style w:type="character" w:customStyle="1" w:styleId="Heading1Char">
-    <w:name w:val="Heading 1 Char"/>
-    <w:basedOn w:val="DefaultParagraphFont"/>
-    <w:link w:val="Heading1"/>
+  <w:style w:type="character" w:customStyle="1" w:styleId="Kop1Char">
+    <w:name w:val="Kop 1 Char"/>
+    <w:basedOn w:val="Standaardalinea-lettertype"/>
+    <w:link w:val="Kop1"/>
     <w:uiPriority w:val="9"/>
     <w:rsid w:val="004D4FE8"/>
     <w:rPr>
@@ -34688,10 +34698,10 @@
       <w:lang w:eastAsia="nl-NL"/>
     </w:rPr>
   </w:style>
-  <w:style w:type="character" w:customStyle="1" w:styleId="Heading2Char">
-    <w:name w:val="Heading 2 Char"/>
-    <w:basedOn w:val="DefaultParagraphFont"/>
-    <w:link w:val="Heading2"/>
+  <w:style w:type="character" w:customStyle="1" w:styleId="Kop2Char">
+    <w:name w:val="Kop 2 Char"/>
+    <w:basedOn w:val="Standaardalinea-lettertype"/>
+    <w:link w:val="Kop2"/>
     <w:uiPriority w:val="9"/>
     <w:rsid w:val="004D4FE8"/>
     <w:rPr>
@@ -34702,10 +34712,10 @@
       <w:lang w:eastAsia="nl-NL"/>
     </w:rPr>
   </w:style>
-  <w:style w:type="character" w:customStyle="1" w:styleId="Heading3Char">
-    <w:name w:val="Heading 3 Char"/>
-    <w:basedOn w:val="DefaultParagraphFont"/>
-    <w:link w:val="Heading3"/>
+  <w:style w:type="character" w:customStyle="1" w:styleId="Kop3Char">
+    <w:name w:val="Kop 3 Char"/>
+    <w:basedOn w:val="Standaardalinea-lettertype"/>
+    <w:link w:val="Kop3"/>
     <w:uiPriority w:val="9"/>
     <w:rsid w:val="00B01283"/>
     <w:rPr>
@@ -34716,10 +34726,10 @@
       <w:lang w:eastAsia="nl-NL"/>
     </w:rPr>
   </w:style>
-  <w:style w:type="character" w:customStyle="1" w:styleId="Heading4Char">
-    <w:name w:val="Heading 4 Char"/>
-    <w:basedOn w:val="DefaultParagraphFont"/>
-    <w:link w:val="Heading4"/>
+  <w:style w:type="character" w:customStyle="1" w:styleId="Kop4Char">
+    <w:name w:val="Kop 4 Char"/>
+    <w:basedOn w:val="Standaardalinea-lettertype"/>
+    <w:link w:val="Kop4"/>
     <w:uiPriority w:val="9"/>
     <w:rsid w:val="00A20466"/>
     <w:rPr>
@@ -34731,10 +34741,10 @@
       <w:lang w:eastAsia="nl-NL"/>
     </w:rPr>
   </w:style>
-  <w:style w:type="character" w:customStyle="1" w:styleId="Heading5Char">
-    <w:name w:val="Heading 5 Char"/>
-    <w:basedOn w:val="DefaultParagraphFont"/>
-    <w:link w:val="Heading5"/>
+  <w:style w:type="character" w:customStyle="1" w:styleId="Kop5Char">
+    <w:name w:val="Kop 5 Char"/>
+    <w:basedOn w:val="Standaardalinea-lettertype"/>
+    <w:link w:val="Kop5"/>
     <w:uiPriority w:val="9"/>
     <w:rsid w:val="00EA6FBB"/>
     <w:rPr>
@@ -34744,10 +34754,10 @@
       <w:lang w:eastAsia="nl-NL"/>
     </w:rPr>
   </w:style>
-  <w:style w:type="character" w:customStyle="1" w:styleId="Heading6Char">
-    <w:name w:val="Heading 6 Char"/>
-    <w:basedOn w:val="DefaultParagraphFont"/>
-    <w:link w:val="Heading6"/>
+  <w:style w:type="character" w:customStyle="1" w:styleId="Kop6Char">
+    <w:name w:val="Kop 6 Char"/>
+    <w:basedOn w:val="Standaardalinea-lettertype"/>
+    <w:link w:val="Kop6"/>
     <w:uiPriority w:val="9"/>
     <w:rsid w:val="00EA6FBB"/>
     <w:rPr>
@@ -34815,7 +34825,7 @@
           </w:pPr>
           <w:r>
             <w:rPr>
-              <w:rStyle w:val="PlaceholderText"/>
+              <w:rStyle w:val="Tekstvantijdelijkeaanduiding"/>
               <w:b/>
               <w:color w:val="FFFFFF" w:themeColor="background1"/>
               <w:sz w:val="28"/>
@@ -34847,7 +34857,7 @@
           </w:pPr>
           <w:r>
             <w:rPr>
-              <w:rStyle w:val="PlaceholderText"/>
+              <w:rStyle w:val="Tekstvantijdelijkeaanduiding"/>
               <w:b/>
               <w:color w:val="FFFFFF" w:themeColor="background1"/>
               <w:sz w:val="28"/>
@@ -34879,7 +34889,7 @@
           </w:pPr>
           <w:r>
             <w:rPr>
-              <w:rStyle w:val="PlaceholderText"/>
+              <w:rStyle w:val="Tekstvantijdelijkeaanduiding"/>
               <w:b/>
               <w:color w:val="FFFFFF" w:themeColor="background1"/>
               <w:sz w:val="28"/>
@@ -34911,7 +34921,7 @@
           </w:pPr>
           <w:r>
             <w:rPr>
-              <w:rStyle w:val="PlaceholderText"/>
+              <w:rStyle w:val="Tekstvantijdelijkeaanduiding"/>
             </w:rPr>
             <w:t>&lt;datum assessment&gt;</w:t>
           </w:r>
@@ -34940,7 +34950,7 @@
           </w:pPr>
           <w:r>
             <w:rPr>
-              <w:rStyle w:val="PlaceholderText"/>
+              <w:rStyle w:val="Tekstvantijdelijkeaanduiding"/>
             </w:rPr>
             <w:t>&lt;startdatum&gt;</w:t>
           </w:r>
@@ -34969,7 +34979,7 @@
           </w:pPr>
           <w:r>
             <w:rPr>
-              <w:rStyle w:val="PlaceholderText"/>
+              <w:rStyle w:val="Tekstvantijdelijkeaanduiding"/>
             </w:rPr>
             <w:t>&lt;einddatum&gt;</w:t>
           </w:r>
@@ -34998,7 +35008,7 @@
           </w:pPr>
           <w:r>
             <w:rPr>
-              <w:rStyle w:val="PlaceholderText"/>
+              <w:rStyle w:val="Tekstvantijdelijkeaanduiding"/>
               <w:b/>
               <w:color w:val="FFFFFF" w:themeColor="background1"/>
               <w:sz w:val="28"/>
@@ -35030,7 +35040,7 @@
           </w:pPr>
           <w:r>
             <w:rPr>
-              <w:rStyle w:val="PlaceholderText"/>
+              <w:rStyle w:val="Tekstvantijdelijkeaanduiding"/>
             </w:rPr>
             <w:t>-</w:t>
           </w:r>
@@ -35059,7 +35069,7 @@
           </w:pPr>
           <w:r>
             <w:rPr>
-              <w:rStyle w:val="PlaceholderText"/>
+              <w:rStyle w:val="Tekstvantijdelijkeaanduiding"/>
             </w:rPr>
             <w:t>-</w:t>
           </w:r>
@@ -35088,7 +35098,7 @@
           </w:pPr>
           <w:r>
             <w:rPr>
-              <w:rStyle w:val="PlaceholderText"/>
+              <w:rStyle w:val="Tekstvantijdelijkeaanduiding"/>
             </w:rPr>
             <w:t>-</w:t>
           </w:r>
@@ -35117,7 +35127,7 @@
           </w:pPr>
           <w:r>
             <w:rPr>
-              <w:rStyle w:val="PlaceholderText"/>
+              <w:rStyle w:val="Tekstvantijdelijkeaanduiding"/>
             </w:rPr>
             <w:t>-</w:t>
           </w:r>
@@ -35146,7 +35156,7 @@
           </w:pPr>
           <w:r>
             <w:rPr>
-              <w:rStyle w:val="PlaceholderText"/>
+              <w:rStyle w:val="Tekstvantijdelijkeaanduiding"/>
             </w:rPr>
             <w:t>-</w:t>
           </w:r>
@@ -35175,7 +35185,7 @@
           </w:pPr>
           <w:r>
             <w:rPr>
-              <w:rStyle w:val="PlaceholderText"/>
+              <w:rStyle w:val="Tekstvantijdelijkeaanduiding"/>
             </w:rPr>
             <w:t>-</w:t>
           </w:r>
@@ -35204,7 +35214,7 @@
           </w:pPr>
           <w:r>
             <w:rPr>
-              <w:rStyle w:val="PlaceholderText"/>
+              <w:rStyle w:val="Tekstvantijdelijkeaanduiding"/>
             </w:rPr>
             <w:t>-</w:t>
           </w:r>
@@ -35233,7 +35243,7 @@
           </w:pPr>
           <w:r>
             <w:rPr>
-              <w:rStyle w:val="PlaceholderText"/>
+              <w:rStyle w:val="Tekstvantijdelijkeaanduiding"/>
             </w:rPr>
             <w:t>-</w:t>
           </w:r>
@@ -35262,7 +35272,7 @@
           </w:pPr>
           <w:r>
             <w:rPr>
-              <w:rStyle w:val="PlaceholderText"/>
+              <w:rStyle w:val="Tekstvantijdelijkeaanduiding"/>
             </w:rPr>
             <w:t>-</w:t>
           </w:r>
@@ -35291,7 +35301,7 @@
           </w:pPr>
           <w:r>
             <w:rPr>
-              <w:rStyle w:val="PlaceholderText"/>
+              <w:rStyle w:val="Tekstvantijdelijkeaanduiding"/>
             </w:rPr>
             <w:t>-</w:t>
           </w:r>
@@ -35320,7 +35330,7 @@
           </w:pPr>
           <w:r>
             <w:rPr>
-              <w:rStyle w:val="PlaceholderText"/>
+              <w:rStyle w:val="Tekstvantijdelijkeaanduiding"/>
             </w:rPr>
             <w:t>-</w:t>
           </w:r>
@@ -35349,7 +35359,7 @@
           </w:pPr>
           <w:r>
             <w:rPr>
-              <w:rStyle w:val="PlaceholderText"/>
+              <w:rStyle w:val="Tekstvantijdelijkeaanduiding"/>
             </w:rPr>
             <w:t>-</w:t>
           </w:r>
@@ -35378,7 +35388,7 @@
           </w:pPr>
           <w:r>
             <w:rPr>
-              <w:rStyle w:val="PlaceholderText"/>
+              <w:rStyle w:val="Tekstvantijdelijkeaanduiding"/>
             </w:rPr>
             <w:t>-</w:t>
           </w:r>
@@ -35407,7 +35417,7 @@
           </w:pPr>
           <w:r>
             <w:rPr>
-              <w:rStyle w:val="PlaceholderText"/>
+              <w:rStyle w:val="Tekstvantijdelijkeaanduiding"/>
             </w:rPr>
             <w:t>-</w:t>
           </w:r>
@@ -35436,7 +35446,7 @@
           </w:pPr>
           <w:r>
             <w:rPr>
-              <w:rStyle w:val="PlaceholderText"/>
+              <w:rStyle w:val="Tekstvantijdelijkeaanduiding"/>
             </w:rPr>
             <w:t>-</w:t>
           </w:r>
@@ -35465,7 +35475,7 @@
           </w:pPr>
           <w:r>
             <w:rPr>
-              <w:rStyle w:val="PlaceholderText"/>
+              <w:rStyle w:val="Tekstvantijdelijkeaanduiding"/>
             </w:rPr>
             <w:t>-</w:t>
           </w:r>
@@ -35494,7 +35504,7 @@
           </w:pPr>
           <w:r>
             <w:rPr>
-              <w:rStyle w:val="PlaceholderText"/>
+              <w:rStyle w:val="Tekstvantijdelijkeaanduiding"/>
             </w:rPr>
             <w:t>-</w:t>
           </w:r>
@@ -35523,7 +35533,7 @@
           </w:pPr>
           <w:r>
             <w:rPr>
-              <w:rStyle w:val="PlaceholderText"/>
+              <w:rStyle w:val="Tekstvantijdelijkeaanduiding"/>
             </w:rPr>
             <w:t>-</w:t>
           </w:r>
@@ -35552,7 +35562,7 @@
           </w:pPr>
           <w:r>
             <w:rPr>
-              <w:rStyle w:val="PlaceholderText"/>
+              <w:rStyle w:val="Tekstvantijdelijkeaanduiding"/>
             </w:rPr>
             <w:t>-</w:t>
           </w:r>
@@ -35581,7 +35591,7 @@
           </w:pPr>
           <w:r>
             <w:rPr>
-              <w:rStyle w:val="PlaceholderText"/>
+              <w:rStyle w:val="Tekstvantijdelijkeaanduiding"/>
             </w:rPr>
             <w:t>-</w:t>
           </w:r>
@@ -35610,7 +35620,7 @@
           </w:pPr>
           <w:r>
             <w:rPr>
-              <w:rStyle w:val="PlaceholderText"/>
+              <w:rStyle w:val="Tekstvantijdelijkeaanduiding"/>
             </w:rPr>
             <w:t>-</w:t>
           </w:r>
@@ -35639,7 +35649,7 @@
           </w:pPr>
           <w:r>
             <w:rPr>
-              <w:rStyle w:val="PlaceholderText"/>
+              <w:rStyle w:val="Tekstvantijdelijkeaanduiding"/>
             </w:rPr>
             <w:t>-</w:t>
           </w:r>
@@ -35668,7 +35678,7 @@
           </w:pPr>
           <w:r>
             <w:rPr>
-              <w:rStyle w:val="PlaceholderText"/>
+              <w:rStyle w:val="Tekstvantijdelijkeaanduiding"/>
             </w:rPr>
             <w:t>-</w:t>
           </w:r>
@@ -35697,7 +35707,7 @@
           </w:pPr>
           <w:r>
             <w:rPr>
-              <w:rStyle w:val="PlaceholderText"/>
+              <w:rStyle w:val="Tekstvantijdelijkeaanduiding"/>
             </w:rPr>
             <w:t>-</w:t>
           </w:r>
@@ -35726,7 +35736,7 @@
           </w:pPr>
           <w:r>
             <w:rPr>
-              <w:rStyle w:val="PlaceholderText"/>
+              <w:rStyle w:val="Tekstvantijdelijkeaanduiding"/>
             </w:rPr>
             <w:t>-</w:t>
           </w:r>
@@ -35751,7 +35761,7 @@
     <w:charset w:val="00"/>
     <w:family w:val="roman"/>
     <w:pitch w:val="variable"/>
-    <w:sig w:usb0="E0002EFF" w:usb1="C000785B" w:usb2="00000009" w:usb3="00000000" w:csb0="000001FF" w:csb1="00000000"/>
+    <w:sig w:usb0="E0002AFF" w:usb1="C0007843" w:usb2="00000009" w:usb3="00000000" w:csb0="000001FF" w:csb1="00000000"/>
   </w:font>
   <w:font w:name="Courier New">
     <w:panose1 w:val="02070309020205020404"/>
@@ -35772,14 +35782,14 @@
     <w:charset w:val="00"/>
     <w:family w:val="swiss"/>
     <w:pitch w:val="variable"/>
-    <w:sig w:usb0="E4002EFF" w:usb1="C000247B" w:usb2="00000009" w:usb3="00000000" w:csb0="000001FF" w:csb1="00000000"/>
+    <w:sig w:usb0="E0002AFF" w:usb1="4000ACFF" w:usb2="00000001" w:usb3="00000000" w:csb0="000001FF" w:csb1="00000000"/>
   </w:font>
   <w:font w:name="Calibri Light">
     <w:panose1 w:val="020F0302020204030204"/>
     <w:charset w:val="00"/>
     <w:family w:val="swiss"/>
     <w:pitch w:val="variable"/>
-    <w:sig w:usb0="E4002EFF" w:usb1="C000247B" w:usb2="00000009" w:usb3="00000000" w:csb0="000001FF" w:csb1="00000000"/>
+    <w:sig w:usb0="A0002AEF" w:usb1="4000207B" w:usb2="00000000" w:usb3="00000000" w:csb0="000001FF" w:csb1="00000000"/>
   </w:font>
   <w:font w:name="Tahoma">
     <w:panose1 w:val="020B0604030504040204"/>
@@ -35794,7 +35804,7 @@
     <w:charset w:val="00"/>
     <w:family w:val="swiss"/>
     <w:pitch w:val="variable"/>
-    <w:sig w:usb0="E0002EFF" w:usb1="C000785B" w:usb2="00000009" w:usb3="00000000" w:csb0="000001FF" w:csb1="00000000"/>
+    <w:sig w:usb0="E0002AFF" w:usb1="C0007843" w:usb2="00000009" w:usb3="00000000" w:csb0="000001FF" w:csb1="00000000"/>
   </w:font>
   <w:font w:name="Consolas">
     <w:panose1 w:val="020B0609020204030204"/>
@@ -35995,6 +36005,7 @@
     <w:rsid w:val="006A30A7"/>
     <w:rsid w:val="00702A26"/>
     <w:rsid w:val="00734C5F"/>
+    <w:rsid w:val="00745291"/>
     <w:rsid w:val="007678FE"/>
     <w:rsid w:val="00780733"/>
     <w:rsid w:val="00796C0F"/>
@@ -36065,7 +36076,7 @@
   <w:themeFontLang w:val="nl-NL"/>
   <w:clrSchemeMapping w:bg1="light1" w:t1="dark1" w:bg2="light2" w:t2="dark2" w:accent1="accent1" w:accent2="accent2" w:accent3="accent3" w:accent4="accent4" w:accent5="accent5" w:accent6="accent6" w:hyperlink="hyperlink" w:followedHyperlink="followedHyperlink"/>
   <w:decimalSymbol w:val=","/>
-  <w:listSeparator w:val=","/>
+  <w:listSeparator w:val=";"/>
 </w:settings>
 </file>
 
@@ -36241,7 +36252,7 @@
     <w:lsdException w:name="Table Web 2" w:semiHidden="1" w:unhideWhenUsed="1"/>
     <w:lsdException w:name="Table Web 3" w:semiHidden="1" w:unhideWhenUsed="1"/>
     <w:lsdException w:name="Balloon Text" w:semiHidden="1" w:unhideWhenUsed="1"/>
-    <w:lsdException w:name="Table Grid" w:semiHidden="1" w:uiPriority="39" w:unhideWhenUsed="1"/>
+    <w:lsdException w:name="Table Grid" w:uiPriority="39"/>
     <w:lsdException w:name="Table Theme" w:semiHidden="1" w:unhideWhenUsed="1"/>
     <w:lsdException w:name="Placeholder Text" w:semiHidden="1"/>
     <w:lsdException w:name="No Spacing" w:uiPriority="1" w:qFormat="1"/>
@@ -36464,17 +36475,17 @@
     <w:lsdException w:name="Unresolved Mention" w:semiHidden="1" w:unhideWhenUsed="1"/>
     <w:lsdException w:name="Smart Link" w:semiHidden="1" w:unhideWhenUsed="1"/>
   </w:latentStyles>
-  <w:style w:type="paragraph" w:default="1" w:styleId="Normal">
+  <w:style w:type="paragraph" w:default="1" w:styleId="Standaard">
     <w:name w:val="Normal"/>
     <w:qFormat/>
   </w:style>
-  <w:style w:type="character" w:default="1" w:styleId="DefaultParagraphFont">
+  <w:style w:type="character" w:default="1" w:styleId="Standaardalinea-lettertype">
     <w:name w:val="Default Paragraph Font"/>
     <w:uiPriority w:val="1"/>
     <w:semiHidden/>
     <w:unhideWhenUsed/>
   </w:style>
-  <w:style w:type="table" w:default="1" w:styleId="TableNormal">
+  <w:style w:type="table" w:default="1" w:styleId="Standaardtabel">
     <w:name w:val="Normal Table"/>
     <w:uiPriority w:val="99"/>
     <w:semiHidden/>
@@ -36489,15 +36500,15 @@
       </w:tblCellMar>
     </w:tblPr>
   </w:style>
-  <w:style w:type="numbering" w:default="1" w:styleId="NoList">
+  <w:style w:type="numbering" w:default="1" w:styleId="Geenlijst">
     <w:name w:val="No List"/>
     <w:uiPriority w:val="99"/>
     <w:semiHidden/>
     <w:unhideWhenUsed/>
   </w:style>
-  <w:style w:type="character" w:styleId="PlaceholderText">
+  <w:style w:type="character" w:styleId="Tekstvantijdelijkeaanduiding">
     <w:name w:val="Placeholder Text"/>
-    <w:basedOn w:val="DefaultParagraphFont"/>
+    <w:basedOn w:val="Standaardalinea-lettertype"/>
     <w:uiPriority w:val="99"/>
     <w:semiHidden/>
     <w:rsid w:val="00E15B32"/>
@@ -36967,6 +36978,15 @@
 </file>
 
 <file path=customXml/item1.xml><?xml version="1.0" encoding="utf-8"?>
+<?mso-contentType ?>
+<FormTemplates xmlns="http://schemas.microsoft.com/sharepoint/v3/contenttype/forms">
+  <Display>DocumentLibraryForm</Display>
+  <Edit>DocumentLibraryForm</Edit>
+  <New>DocumentLibraryForm</New>
+</FormTemplates>
+</file>
+
+<file path=customXml/item2.xml><?xml version="1.0" encoding="utf-8"?>
 <p:properties xmlns:p="http://schemas.microsoft.com/office/2006/metadata/properties" xmlns:xsi="http://www.w3.org/2001/XMLSchema-instance" xmlns:pc="http://schemas.microsoft.com/office/infopath/2007/PartnerControls">
   <documentManagement>
     <_Flow_SignoffStatus xmlns="e7647ff1-e2f7-42a1-a68c-3c96587cf758" xsi:nil="true"/>
@@ -36976,20 +36996,7 @@
 </p:properties>
 </file>
 
-<file path=customXml/item2.xml><?xml version="1.0" encoding="utf-8"?>
-<?mso-contentType ?>
-<FormTemplates xmlns="http://schemas.microsoft.com/sharepoint/v3/contenttype/forms">
-  <Display>DocumentLibraryForm</Display>
-  <Edit>DocumentLibraryForm</Edit>
-  <New>DocumentLibraryForm</New>
-</FormTemplates>
-</file>
-
 <file path=customXml/item3.xml><?xml version="1.0" encoding="utf-8"?>
-<b:Sources xmlns:b="http://schemas.openxmlformats.org/officeDocument/2006/bibliography" xmlns="http://schemas.openxmlformats.org/officeDocument/2006/bibliography" SelectedStyle="\APASixthEditionOfficeOnline.xsl" StyleName="APA" Version="6"/>
-</file>
-
-<file path=customXml/item4.xml><?xml version="1.0" encoding="utf-8"?>
 <ct:contentTypeSchema xmlns:ct="http://schemas.microsoft.com/office/2006/metadata/contentType" xmlns:ma="http://schemas.microsoft.com/office/2006/metadata/properties/metaAttributes" ct:_="" ma:_="" ma:contentTypeName="Document" ma:contentTypeID="0x01010031DCE2413392E94399C66D8B3C6C85EE" ma:contentTypeVersion="15" ma:contentTypeDescription="Een nieuw document maken." ma:contentTypeScope="" ma:versionID="b0d4c26421a069b1ddfdc4d50b16c096">
   <xsd:schema xmlns:xsd="http://www.w3.org/2001/XMLSchema" xmlns:xs="http://www.w3.org/2001/XMLSchema" xmlns:p="http://schemas.microsoft.com/office/2006/metadata/properties" xmlns:ns1="http://schemas.microsoft.com/sharepoint/v3" xmlns:ns2="e7647ff1-e2f7-42a1-a68c-3c96587cf758" xmlns:ns3="7178be8b-d0ef-4995-97d9-396f4bad9a56" targetNamespace="http://schemas.microsoft.com/office/2006/metadata/properties" ma:root="true" ma:fieldsID="dca1974c5a2fb1984dc39ab1f1d25c84" ns1:_="" ns2:_="" ns3:_="">
     <xsd:import namespace="http://schemas.microsoft.com/sharepoint/v3"/>
@@ -37229,7 +37236,19 @@
 </ct:contentTypeSchema>
 </file>
 
+<file path=customXml/item4.xml><?xml version="1.0" encoding="utf-8"?>
+<b:Sources xmlns:b="http://schemas.openxmlformats.org/officeDocument/2006/bibliography" xmlns="http://schemas.openxmlformats.org/officeDocument/2006/bibliography" SelectedStyle="\APASixthEditionOfficeOnline.xsl" StyleName="APA" Version="6"/>
+</file>
+
 <file path=customXml/itemProps1.xml><?xml version="1.0" encoding="utf-8"?>
+<ds:datastoreItem xmlns:ds="http://schemas.openxmlformats.org/officeDocument/2006/customXml" ds:itemID="{3EAEDE3D-6FC2-458B-A3C6-96FCF7D64CBB}">
+  <ds:schemaRefs>
+    <ds:schemaRef ds:uri="http://schemas.microsoft.com/sharepoint/v3/contenttype/forms"/>
+  </ds:schemaRefs>
+</ds:datastoreItem>
+</file>
+
+<file path=customXml/itemProps2.xml><?xml version="1.0" encoding="utf-8"?>
 <ds:datastoreItem xmlns:ds="http://schemas.openxmlformats.org/officeDocument/2006/customXml" ds:itemID="{E246B9E8-07C3-448D-A411-01B7ED512EC0}">
   <ds:schemaRefs>
     <ds:schemaRef ds:uri="http://schemas.microsoft.com/office/2006/metadata/properties"/>
@@ -37240,23 +37259,7 @@
 </ds:datastoreItem>
 </file>
 
-<file path=customXml/itemProps2.xml><?xml version="1.0" encoding="utf-8"?>
-<ds:datastoreItem xmlns:ds="http://schemas.openxmlformats.org/officeDocument/2006/customXml" ds:itemID="{3EAEDE3D-6FC2-458B-A3C6-96FCF7D64CBB}">
-  <ds:schemaRefs>
-    <ds:schemaRef ds:uri="http://schemas.microsoft.com/sharepoint/v3/contenttype/forms"/>
-  </ds:schemaRefs>
-</ds:datastoreItem>
-</file>
-
 <file path=customXml/itemProps3.xml><?xml version="1.0" encoding="utf-8"?>
-<ds:datastoreItem xmlns:ds="http://schemas.openxmlformats.org/officeDocument/2006/customXml" ds:itemID="{3C1E0CA0-246B-4ABE-9643-23AB4F9EB755}">
-  <ds:schemaRefs>
-    <ds:schemaRef ds:uri="http://schemas.openxmlformats.org/officeDocument/2006/bibliography"/>
-  </ds:schemaRefs>
-</ds:datastoreItem>
-</file>
-
-<file path=customXml/itemProps4.xml><?xml version="1.0" encoding="utf-8"?>
 <ds:datastoreItem xmlns:ds="http://schemas.openxmlformats.org/officeDocument/2006/customXml" ds:itemID="{2459AA3F-EC28-472A-8C08-5C74951AAA87}">
   <ds:schemaRefs>
     <ds:schemaRef ds:uri="http://schemas.microsoft.com/office/2006/metadata/contentType"/>
@@ -37274,4 +37277,12 @@
     <ds:schemaRef ds:uri="http://schemas.microsoft.com/internal/obd"/>
   </ds:schemaRefs>
 </ds:datastoreItem>
+</file>
+
+<file path=customXml/itemProps4.xml><?xml version="1.0" encoding="utf-8"?>
+<ds:datastoreItem xmlns:ds="http://schemas.openxmlformats.org/officeDocument/2006/customXml" ds:itemID="{3C1E0CA0-246B-4ABE-9643-23AB4F9EB755}">
+  <ds:schemaRefs>
+    <ds:schemaRef ds:uri="http://schemas.openxmlformats.org/officeDocument/2006/bibliography"/>
+  </ds:schemaRefs>
+</ds:datastoreItem>
 </file>
</xml_diff>